<commit_message>
update after job change
</commit_message>
<xml_diff>
--- a/inc/Rudra_Pandya_Resume (1).docx
+++ b/inc/Rudra_Pandya_Resume (1).docx
@@ -1,6 +1,6 @@
 
 <file path=word/document.xml><?xml version="1.0" encoding="utf-8"?>
-<w:document xmlns:wpc="http://schemas.microsoft.com/office/word/2010/wordprocessingCanvas" xmlns:cx="http://schemas.microsoft.com/office/drawing/2014/chartex" xmlns:cx1="http://schemas.microsoft.com/office/drawing/2015/9/8/chartex" xmlns:cx2="http://schemas.microsoft.com/office/drawing/2015/10/21/chartex" xmlns:cx3="http://schemas.microsoft.com/office/drawing/2016/5/9/chartex" xmlns:cx4="http://schemas.microsoft.com/office/drawing/2016/5/10/chartex" xmlns:cx5="http://schemas.microsoft.com/office/drawing/2016/5/11/chartex" xmlns:cx6="http://schemas.microsoft.com/office/drawing/2016/5/12/chartex" xmlns:cx7="http://schemas.microsoft.com/office/drawing/2016/5/13/chartex" xmlns:cx8="http://schemas.microsoft.com/office/drawing/2016/5/14/chartex" xmlns:mc="http://schemas.openxmlformats.org/markup-compatibility/2006" xmlns:aink="http://schemas.microsoft.com/office/drawing/2016/ink" xmlns:am3d="http://schemas.microsoft.com/office/drawing/2017/model3d" xmlns:o="urn:schemas-microsoft-com:office:office" xmlns:r="http://schemas.openxmlformats.org/officeDocument/2006/relationships" xmlns:m="http://schemas.openxmlformats.org/officeDocument/2006/math" xmlns:v="urn:schemas-microsoft-com:vml" xmlns:wp14="http://schemas.microsoft.com/office/word/2010/wordprocessingDrawing" xmlns:wp="http://schemas.openxmlformats.org/drawingml/2006/wordprocessingDrawing" xmlns:w10="urn:schemas-microsoft-com:office:word" xmlns:w="http://schemas.openxmlformats.org/wordprocessingml/2006/main" xmlns:w14="http://schemas.microsoft.com/office/word/2010/wordml" xmlns:w15="http://schemas.microsoft.com/office/word/2012/wordml" xmlns:w16cex="http://schemas.microsoft.com/office/word/2018/wordml/cex" xmlns:w16cid="http://schemas.microsoft.com/office/word/2016/wordml/cid" xmlns:w16="http://schemas.microsoft.com/office/word/2018/wordml" xmlns:w16se="http://schemas.microsoft.com/office/word/2015/wordml/symex" xmlns:wpg="http://schemas.microsoft.com/office/word/2010/wordprocessingGroup" xmlns:wpi="http://schemas.microsoft.com/office/word/2010/wordprocessingInk" xmlns:wne="http://schemas.microsoft.com/office/word/2006/wordml" xmlns:wps="http://schemas.microsoft.com/office/word/2010/wordprocessingShape" mc:Ignorable="w14 w15 w16se w16cid w16 w16cex wp14">
+<w:document xmlns:wpc="http://schemas.microsoft.com/office/word/2010/wordprocessingCanvas" xmlns:cx="http://schemas.microsoft.com/office/drawing/2014/chartex" xmlns:cx1="http://schemas.microsoft.com/office/drawing/2015/9/8/chartex" xmlns:cx2="http://schemas.microsoft.com/office/drawing/2015/10/21/chartex" xmlns:cx3="http://schemas.microsoft.com/office/drawing/2016/5/9/chartex" xmlns:cx4="http://schemas.microsoft.com/office/drawing/2016/5/10/chartex" xmlns:cx5="http://schemas.microsoft.com/office/drawing/2016/5/11/chartex" xmlns:cx6="http://schemas.microsoft.com/office/drawing/2016/5/12/chartex" xmlns:cx7="http://schemas.microsoft.com/office/drawing/2016/5/13/chartex" xmlns:cx8="http://schemas.microsoft.com/office/drawing/2016/5/14/chartex" xmlns:mc="http://schemas.openxmlformats.org/markup-compatibility/2006" xmlns:aink="http://schemas.microsoft.com/office/drawing/2016/ink" xmlns:am3d="http://schemas.microsoft.com/office/drawing/2017/model3d" xmlns:o="urn:schemas-microsoft-com:office:office" xmlns:oel="http://schemas.microsoft.com/office/2019/extlst" xmlns:r="http://schemas.openxmlformats.org/officeDocument/2006/relationships" xmlns:m="http://schemas.openxmlformats.org/officeDocument/2006/math" xmlns:v="urn:schemas-microsoft-com:vml" xmlns:wp14="http://schemas.microsoft.com/office/word/2010/wordprocessingDrawing" xmlns:wp="http://schemas.openxmlformats.org/drawingml/2006/wordprocessingDrawing" xmlns:w10="urn:schemas-microsoft-com:office:word" xmlns:w="http://schemas.openxmlformats.org/wordprocessingml/2006/main" xmlns:w14="http://schemas.microsoft.com/office/word/2010/wordml" xmlns:w15="http://schemas.microsoft.com/office/word/2012/wordml" xmlns:w16cex="http://schemas.microsoft.com/office/word/2018/wordml/cex" xmlns:w16cid="http://schemas.microsoft.com/office/word/2016/wordml/cid" xmlns:w16="http://schemas.microsoft.com/office/word/2018/wordml" xmlns:w16sdtdh="http://schemas.microsoft.com/office/word/2020/wordml/sdtdatahash" xmlns:w16se="http://schemas.microsoft.com/office/word/2015/wordml/symex" xmlns:wpg="http://schemas.microsoft.com/office/word/2010/wordprocessingGroup" xmlns:wpi="http://schemas.microsoft.com/office/word/2010/wordprocessingInk" xmlns:wne="http://schemas.microsoft.com/office/word/2006/wordml" xmlns:wps="http://schemas.microsoft.com/office/word/2010/wordprocessingShape" mc:Ignorable="w14 w15 w16se w16cid w16 w16cex w16sdtdh wp14">
   <w:body>
     <w:tbl>
       <w:tblPr>
@@ -25,8 +25,8 @@
         <w:tblDescription w:val="First table is the name and contact info layout table. Second table is the objective table"/>
       </w:tblPr>
       <w:tblGrid>
-        <w:gridCol w:w="5406"/>
-        <w:gridCol w:w="4134"/>
+        <w:gridCol w:w="4531"/>
+        <w:gridCol w:w="5009"/>
       </w:tblGrid>
       <w:tr>
         <w:trPr>
@@ -34,7 +34,7 @@
         </w:trPr>
         <w:tc>
           <w:tcPr>
-            <w:tcW w:w="4896" w:type="dxa"/>
+            <w:tcW w:w="4526" w:type="dxa"/>
             <w:tcMar>
               <w:right w:w="144" w:type="dxa"/>
             </w:tcMar>
@@ -61,11 +61,50 @@
             <w:r>
               <w:t>PANDYA</w:t>
             </w:r>
+            <w:r>
+              <w:t xml:space="preserve"> </w:t>
+            </w:r>
+            <w:r>
+              <w:rPr>
+                <w:b w:val="0"/>
+                <w:bCs/>
+                <w:sz w:val="32"/>
+                <w:szCs w:val="8"/>
+              </w:rPr>
+              <w:t>(</w:t>
+            </w:r>
+            <w:r>
+              <w:rPr>
+                <w:b w:val="0"/>
+                <w:bCs/>
+                <w:sz w:val="36"/>
+                <w:szCs w:val="10"/>
+              </w:rPr>
+              <w:t>C</w:t>
+            </w:r>
+            <w:r>
+              <w:rPr>
+                <w:b w:val="0"/>
+                <w:bCs/>
+                <w:sz w:val="36"/>
+                <w:szCs w:val="10"/>
+              </w:rPr>
+              <w:t>SM®</w:t>
+            </w:r>
+            <w:r>
+              <w:rPr>
+                <w:b w:val="0"/>
+                <w:bCs/>
+                <w:sz w:val="32"/>
+                <w:szCs w:val="8"/>
+              </w:rPr>
+              <w:t>)</w:t>
+            </w:r>
           </w:p>
         </w:tc>
         <w:tc>
           <w:tcPr>
-            <w:tcW w:w="3744" w:type="dxa"/>
+            <w:tcW w:w="5004" w:type="dxa"/>
             <w:shd w:val="clear" w:color="auto" w:fill="auto"/>
             <w:tcMar>
               <w:left w:w="144" w:type="dxa"/>
@@ -96,7 +135,6 @@
                 <w15:appearance w15:val="hidden"/>
                 <w:text w:multiLine="1"/>
               </w:sdtPr>
-              <w:sdtEndPr/>
               <w:sdtContent>
                 <w:r>
                   <w:rPr>
@@ -3345,6 +3383,9 @@
             </w:pPr>
             <w:hyperlink r:id="rId17" w:history="1">
               <w:r>
+                <w:t xml:space="preserve"> </w:t>
+              </w:r>
+              <w:r>
                 <w:rPr>
                   <w:rStyle w:val="Hyperlink"/>
                   <w:color w:val="4C4C4C" w:themeColor="text2" w:themeTint="BF"/>
@@ -3352,7 +3393,7 @@
                   <w:szCs w:val="24"/>
                   <w:u w:val="none"/>
                 </w:rPr>
-                <w:t>www.rudrapandya.xyz</w:t>
+                <w:t>https://pandyarudra.github.io/ceevee/</w:t>
               </w:r>
               <w:r>
                 <w:rPr>
@@ -6518,6 +6559,9 @@
         <w:t xml:space="preserve">Energetic and motivated </w:t>
       </w:r>
       <w:r>
+        <w:t xml:space="preserve">Senior </w:t>
+      </w:r>
+      <w:r>
         <w:t xml:space="preserve">Software Developer </w:t>
       </w:r>
       <w:r>
@@ -6533,7 +6577,13 @@
         <w:t>)</w:t>
       </w:r>
       <w:r>
-        <w:t>, and Project Management Professional (PMP) Trainee</w:t>
+        <w:t>, and Project Management Professional (PMP</w:t>
+      </w:r>
+      <w:r>
+        <w:t>®</w:t>
+      </w:r>
+      <w:r>
+        <w:t>) Trainee</w:t>
       </w:r>
       <w:r>
         <w:t xml:space="preserve"> </w:t>
@@ -6557,10 +6607,10 @@
         <w:t xml:space="preserve">in large scale industries, now seeking for a </w:t>
       </w:r>
       <w:r>
-        <w:t>Team/Tech Lead Position</w:t>
+        <w:t>challenging in the automotive industry</w:t>
       </w:r>
       <w:r>
-        <w:t xml:space="preserve"> with a technologically progressive organization.</w:t>
+        <w:t>.</w:t>
       </w:r>
     </w:p>
     <w:tbl>
@@ -9508,7 +9558,6 @@
                 <w:showingPlcHdr/>
                 <w15:appearance w15:val="hidden"/>
               </w:sdtPr>
-              <w:sdtEndPr/>
               <w:sdtContent>
                 <w:r>
                   <w:rPr>
@@ -9600,6 +9649,9 @@
             </w:r>
             <w:r>
               <w:t>, EF Core</w:t>
+            </w:r>
+            <w:r>
+              <w:t>, Python</w:t>
             </w:r>
           </w:p>
           <w:p>
@@ -9695,6 +9747,15 @@
             </w:pPr>
             <w:r>
               <w:t>Service Desk / Zendesk Support</w:t>
+            </w:r>
+          </w:p>
+          <w:p>
+            <w:pPr>
+              <w:pStyle w:val="ListBullet"/>
+              <w:spacing w:after="80"/>
+            </w:pPr>
+            <w:r>
+              <w:t>Burndown, velocity, capacity &amp; release planning</w:t>
             </w:r>
           </w:p>
         </w:tc>
@@ -9830,6 +9891,15 @@
             </w:r>
             <w:r>
               <w:t>in Story planning, splitting, estimate/pointing</w:t>
+            </w:r>
+          </w:p>
+          <w:p>
+            <w:pPr>
+              <w:pStyle w:val="ListBullet"/>
+              <w:spacing w:after="80"/>
+            </w:pPr>
+            <w:r>
+              <w:t xml:space="preserve">Agile, Lifecycle, SDLC and Waterfall </w:t>
             </w:r>
           </w:p>
         </w:tc>
@@ -11272,7 +11342,6 @@
           <w:showingPlcHdr/>
           <w15:appearance w15:val="hidden"/>
         </w:sdtPr>
-        <w:sdtEndPr/>
         <w:sdtContent>
           <w:r>
             <w:t>Experience</w:t>
@@ -11285,7 +11354,126 @@
         <w:pStyle w:val="Heading2"/>
       </w:pPr>
       <w:r>
+        <w:t xml:space="preserve">Senior </w:t>
+      </w:r>
+      <w:r>
+        <w:t xml:space="preserve">Software Engineer / </w:t>
+      </w:r>
+      <w:r>
+        <w:t>Team</w:t>
+      </w:r>
+      <w:r>
+        <w:t xml:space="preserve"> Lead</w:t>
+      </w:r>
+      <w:r>
+        <w:t xml:space="preserve"> | </w:t>
+      </w:r>
+      <w:proofErr w:type="spellStart"/>
+      <w:r>
+        <w:rPr>
+          <w:rStyle w:val="Emphasis"/>
+        </w:rPr>
+        <w:t>eScribe</w:t>
+      </w:r>
+      <w:proofErr w:type="spellEnd"/>
+      <w:r>
+        <w:rPr>
+          <w:rStyle w:val="Emphasis"/>
+        </w:rPr>
+        <w:t xml:space="preserve"> Software</w:t>
+      </w:r>
+      <w:r>
+        <w:rPr>
+          <w:rStyle w:val="Emphasis"/>
+        </w:rPr>
+        <w:t xml:space="preserve"> – </w:t>
+      </w:r>
+      <w:r>
+        <w:rPr>
+          <w:rStyle w:val="Emphasis"/>
+        </w:rPr>
+        <w:t>Toronto, ON</w:t>
+      </w:r>
+    </w:p>
+    <w:p>
+      <w:pPr>
+        <w:pStyle w:val="Heading3"/>
+      </w:pPr>
+      <w:r>
+        <w:t>June 2022</w:t>
+      </w:r>
+      <w:r>
+        <w:t xml:space="preserve"> – </w:t>
+      </w:r>
+      <w:r>
+        <w:t>Present</w:t>
+      </w:r>
+    </w:p>
+    <w:p>
+      <w:pPr>
+        <w:pStyle w:val="ListParagraph"/>
+        <w:numPr>
+          <w:ilvl w:val="0"/>
+          <w:numId w:val="30"/>
+        </w:numPr>
+      </w:pPr>
+      <w:r>
+        <w:t xml:space="preserve">Developing and leading the team for company’s primary web application for electronic scribing for the public and health sector. </w:t>
+      </w:r>
+    </w:p>
+    <w:p>
+      <w:pPr>
+        <w:pStyle w:val="ListParagraph"/>
+        <w:numPr>
+          <w:ilvl w:val="0"/>
+          <w:numId w:val="30"/>
+        </w:numPr>
+      </w:pPr>
+      <w:r>
+        <w:t>Mostly involved in setting up best practices for development and coding with newer technologies.</w:t>
+      </w:r>
+    </w:p>
+    <w:p>
+      <w:pPr>
+        <w:pStyle w:val="ListParagraph"/>
+        <w:numPr>
+          <w:ilvl w:val="0"/>
+          <w:numId w:val="30"/>
+        </w:numPr>
+      </w:pPr>
+      <w:r>
+        <w:t xml:space="preserve"> Quickly adapted and started delivering features built with the tech-stack such as .Net 6, Azure Cloud Services – Azure B2C, MSAL, Azure Container Apps, Front-door, Containers, Storage Blob Containers, Container Apps, Vue.js, Nuxt.js, </w:t>
+      </w:r>
+      <w:proofErr w:type="spellStart"/>
+      <w:r>
+        <w:t>Vuetify</w:t>
+      </w:r>
+      <w:proofErr w:type="spellEnd"/>
+      <w:r>
+        <w:t xml:space="preserve">, Storybook and many more. </w:t>
+      </w:r>
+    </w:p>
+    <w:p>
+      <w:pPr>
+        <w:pStyle w:val="ListParagraph"/>
+        <w:numPr>
+          <w:ilvl w:val="0"/>
+          <w:numId w:val="30"/>
+        </w:numPr>
+      </w:pPr>
+      <w:r>
+        <w:t>Help and lead team of individuals to achieve excellent product and self-goals to be the better version of themselves in their career, alongside mentoring them about the technologies as needed.</w:t>
+      </w:r>
+    </w:p>
+    <w:p>
+      <w:pPr>
+        <w:pStyle w:val="Heading2"/>
+      </w:pPr>
+      <w:r>
         <w:t>Software Engineer</w:t>
+      </w:r>
+      <w:r>
+        <w:t xml:space="preserve"> / Tech Lead</w:t>
       </w:r>
       <w:r>
         <w:t xml:space="preserve"> | </w:t>
@@ -11316,7 +11504,7 @@
         <w:pStyle w:val="ListParagraph"/>
         <w:numPr>
           <w:ilvl w:val="0"/>
-          <w:numId w:val="23"/>
+          <w:numId w:val="30"/>
         </w:numPr>
       </w:pPr>
       <w:r>
@@ -11334,7 +11522,19 @@
         <w:pStyle w:val="ListParagraph"/>
         <w:numPr>
           <w:ilvl w:val="0"/>
-          <w:numId w:val="23"/>
+          <w:numId w:val="30"/>
+        </w:numPr>
+      </w:pPr>
+      <w:r>
+        <w:t>Also work with Jenkins and Java for supporting some legacy applications</w:t>
+      </w:r>
+    </w:p>
+    <w:p>
+      <w:pPr>
+        <w:pStyle w:val="ListParagraph"/>
+        <w:numPr>
+          <w:ilvl w:val="0"/>
+          <w:numId w:val="30"/>
         </w:numPr>
       </w:pPr>
       <w:r>
@@ -11346,7 +11546,7 @@
         <w:pStyle w:val="ListParagraph"/>
         <w:numPr>
           <w:ilvl w:val="0"/>
-          <w:numId w:val="23"/>
+          <w:numId w:val="30"/>
         </w:numPr>
       </w:pPr>
       <w:r>
@@ -11361,10 +11561,11 @@
         <w:pStyle w:val="ListParagraph"/>
         <w:numPr>
           <w:ilvl w:val="0"/>
-          <w:numId w:val="23"/>
+          <w:numId w:val="30"/>
         </w:numPr>
       </w:pPr>
       <w:r>
+        <w:lastRenderedPageBreak/>
         <w:t>Provide application production support and propose alternative/better approaches to tackle situation</w:t>
       </w:r>
       <w:r>
@@ -11376,19 +11577,40 @@
         <w:pStyle w:val="ListParagraph"/>
         <w:numPr>
           <w:ilvl w:val="0"/>
-          <w:numId w:val="23"/>
+          <w:numId w:val="30"/>
         </w:numPr>
       </w:pPr>
       <w:r>
         <w:t>Use excellent skills of story pointing, estimation, story-splitting, preparing dates and timelines</w:t>
       </w:r>
+      <w:r>
+        <w:t>.</w:t>
+      </w:r>
+    </w:p>
+    <w:p>
+      <w:pPr>
+        <w:pStyle w:val="ListParagraph"/>
+        <w:numPr>
+          <w:ilvl w:val="0"/>
+          <w:numId w:val="30"/>
+        </w:numPr>
+      </w:pPr>
+      <w:r>
+        <w:t>Run and organize standups, sprint meetings</w:t>
+      </w:r>
+      <w:r>
+        <w:t xml:space="preserve"> using tools</w:t>
+      </w:r>
+      <w:r>
+        <w:t>, such as JIRA and Azure DevOps.</w:t>
+      </w:r>
     </w:p>
     <w:p>
       <w:pPr>
         <w:rPr>
           <w:rFonts w:asciiTheme="majorHAnsi" w:eastAsiaTheme="majorEastAsia" w:hAnsiTheme="majorHAnsi" w:cstheme="majorBidi"/>
           <w:b/>
-          <w:iCs/>
+          <w:color w:val="77448B" w:themeColor="accent1"/>
           <w:sz w:val="26"/>
           <w:szCs w:val="26"/>
         </w:rPr>
@@ -11401,7 +11623,17 @@
           <w:sz w:val="26"/>
           <w:szCs w:val="26"/>
         </w:rPr>
-        <w:t>Education Mentor</w:t>
+        <w:t xml:space="preserve">Part-Time </w:t>
+      </w:r>
+      <w:r>
+        <w:rPr>
+          <w:rFonts w:asciiTheme="majorHAnsi" w:eastAsiaTheme="majorEastAsia" w:hAnsiTheme="majorHAnsi" w:cstheme="majorBidi"/>
+          <w:b/>
+          <w:color w:val="77448B" w:themeColor="accent1"/>
+          <w:sz w:val="26"/>
+          <w:szCs w:val="26"/>
+        </w:rPr>
+        <w:t>Mentor</w:t>
       </w:r>
       <w:r>
         <w:rPr>
@@ -11449,316 +11681,139 @@
         <w:pStyle w:val="Heading3"/>
       </w:pPr>
       <w:r>
-        <w:t>february 2021</w:t>
+        <w:t>F</w:t>
       </w:r>
       <w:r>
-        <w:t xml:space="preserve"> – </w:t>
-      </w:r>
-      <w:r>
-        <w:t>May 2021 (Spring Program only)</w:t>
+        <w:t>ebruary 2021 – May 2021 (Spring Program only)</w:t>
       </w:r>
     </w:p>
     <w:p>
       <w:pPr>
-        <w:pStyle w:val="Heading2"/>
+        <w:pStyle w:val="ListParagraph"/>
         <w:numPr>
           <w:ilvl w:val="0"/>
-          <w:numId w:val="28"/>
+          <w:numId w:val="29"/>
         </w:numPr>
         <w:rPr>
-          <w:rFonts w:asciiTheme="minorHAnsi" w:eastAsiaTheme="minorHAnsi" w:hAnsiTheme="minorHAnsi" w:cstheme="minorBidi"/>
-          <w:b w:val="0"/>
-          <w:color w:val="4C4C4C" w:themeColor="text2" w:themeTint="BF"/>
-          <w:sz w:val="22"/>
-          <w:szCs w:val="22"/>
+          <w:b/>
         </w:rPr>
       </w:pPr>
       <w:r>
-        <w:rPr>
-          <w:rFonts w:asciiTheme="minorHAnsi" w:eastAsiaTheme="minorHAnsi" w:hAnsiTheme="minorHAnsi" w:cstheme="minorBidi"/>
-          <w:b w:val="0"/>
-          <w:color w:val="4C4C4C" w:themeColor="text2" w:themeTint="BF"/>
-          <w:sz w:val="22"/>
-          <w:szCs w:val="22"/>
-        </w:rPr>
-        <w:t xml:space="preserve">Mentor interns, </w:t>
-      </w:r>
-      <w:proofErr w:type="gramStart"/>
-      <w:r>
-        <w:rPr>
-          <w:rFonts w:asciiTheme="minorHAnsi" w:eastAsiaTheme="minorHAnsi" w:hAnsiTheme="minorHAnsi" w:cstheme="minorBidi"/>
-          <w:b w:val="0"/>
-          <w:color w:val="4C4C4C" w:themeColor="text2" w:themeTint="BF"/>
-          <w:sz w:val="22"/>
-          <w:szCs w:val="22"/>
-        </w:rPr>
-        <w:t>co-ops</w:t>
-      </w:r>
-      <w:proofErr w:type="gramEnd"/>
-      <w:r>
-        <w:rPr>
-          <w:rFonts w:asciiTheme="minorHAnsi" w:eastAsiaTheme="minorHAnsi" w:hAnsiTheme="minorHAnsi" w:cstheme="minorBidi"/>
-          <w:b w:val="0"/>
-          <w:color w:val="4C4C4C" w:themeColor="text2" w:themeTint="BF"/>
-          <w:sz w:val="22"/>
-          <w:szCs w:val="22"/>
-        </w:rPr>
-        <w:t xml:space="preserve"> and Junior Developers the concepts of Software Engineering</w:t>
+        <w:t>Mentor interns, co-ops and Junior Developers the concepts of Software Engineering</w:t>
       </w:r>
     </w:p>
     <w:p>
       <w:pPr>
-        <w:pStyle w:val="Heading2"/>
+        <w:pStyle w:val="ListParagraph"/>
         <w:numPr>
           <w:ilvl w:val="0"/>
-          <w:numId w:val="28"/>
+          <w:numId w:val="29"/>
         </w:numPr>
         <w:rPr>
-          <w:rFonts w:asciiTheme="minorHAnsi" w:eastAsiaTheme="minorHAnsi" w:hAnsiTheme="minorHAnsi" w:cstheme="minorBidi"/>
-          <w:b w:val="0"/>
-          <w:color w:val="4C4C4C" w:themeColor="text2" w:themeTint="BF"/>
-          <w:sz w:val="22"/>
-          <w:szCs w:val="22"/>
+          <w:b/>
         </w:rPr>
       </w:pPr>
       <w:r>
-        <w:rPr>
-          <w:rFonts w:asciiTheme="minorHAnsi" w:eastAsiaTheme="minorHAnsi" w:hAnsiTheme="minorHAnsi" w:cstheme="minorBidi"/>
-          <w:b w:val="0"/>
-          <w:color w:val="4C4C4C" w:themeColor="text2" w:themeTint="BF"/>
-          <w:sz w:val="22"/>
-          <w:szCs w:val="22"/>
-        </w:rPr>
         <w:t xml:space="preserve">Explain the core concepts of </w:t>
       </w:r>
       <w:proofErr w:type="spellStart"/>
       <w:r>
-        <w:rPr>
-          <w:rFonts w:asciiTheme="minorHAnsi" w:eastAsiaTheme="minorHAnsi" w:hAnsiTheme="minorHAnsi" w:cstheme="minorBidi"/>
-          <w:b w:val="0"/>
-          <w:color w:val="4C4C4C" w:themeColor="text2" w:themeTint="BF"/>
-          <w:sz w:val="22"/>
-          <w:szCs w:val="22"/>
-        </w:rPr>
         <w:t>c#</w:t>
       </w:r>
       <w:proofErr w:type="spellEnd"/>
       <w:r>
-        <w:rPr>
-          <w:rFonts w:asciiTheme="minorHAnsi" w:eastAsiaTheme="minorHAnsi" w:hAnsiTheme="minorHAnsi" w:cstheme="minorBidi"/>
-          <w:b w:val="0"/>
-          <w:color w:val="4C4C4C" w:themeColor="text2" w:themeTint="BF"/>
-          <w:sz w:val="22"/>
-          <w:szCs w:val="22"/>
-        </w:rPr>
         <w:t xml:space="preserve"> and .Net Technology</w:t>
       </w:r>
     </w:p>
     <w:p>
       <w:pPr>
-        <w:pStyle w:val="Heading2"/>
+        <w:pStyle w:val="ListParagraph"/>
         <w:numPr>
           <w:ilvl w:val="0"/>
-          <w:numId w:val="28"/>
+          <w:numId w:val="29"/>
         </w:numPr>
         <w:rPr>
-          <w:rFonts w:asciiTheme="minorHAnsi" w:eastAsiaTheme="minorHAnsi" w:hAnsiTheme="minorHAnsi" w:cstheme="minorBidi"/>
-          <w:b w:val="0"/>
-          <w:color w:val="4C4C4C" w:themeColor="text2" w:themeTint="BF"/>
-          <w:sz w:val="22"/>
-          <w:szCs w:val="22"/>
+          <w:b/>
         </w:rPr>
       </w:pPr>
       <w:r>
-        <w:rPr>
-          <w:rFonts w:asciiTheme="minorHAnsi" w:eastAsiaTheme="minorHAnsi" w:hAnsiTheme="minorHAnsi" w:cstheme="minorBidi"/>
-          <w:b w:val="0"/>
-          <w:color w:val="4C4C4C" w:themeColor="text2" w:themeTint="BF"/>
-          <w:sz w:val="22"/>
-          <w:szCs w:val="22"/>
-        </w:rPr>
         <w:t xml:space="preserve">Teach developers about AWS - Lambda, </w:t>
       </w:r>
       <w:proofErr w:type="spellStart"/>
       <w:r>
-        <w:rPr>
-          <w:rFonts w:asciiTheme="minorHAnsi" w:eastAsiaTheme="minorHAnsi" w:hAnsiTheme="minorHAnsi" w:cstheme="minorBidi"/>
-          <w:b w:val="0"/>
-          <w:color w:val="4C4C4C" w:themeColor="text2" w:themeTint="BF"/>
-          <w:sz w:val="22"/>
-          <w:szCs w:val="22"/>
-        </w:rPr>
         <w:t>Cloudfront</w:t>
       </w:r>
       <w:proofErr w:type="spellEnd"/>
       <w:r>
-        <w:rPr>
-          <w:rFonts w:asciiTheme="minorHAnsi" w:eastAsiaTheme="minorHAnsi" w:hAnsiTheme="minorHAnsi" w:cstheme="minorBidi"/>
-          <w:b w:val="0"/>
-          <w:color w:val="4C4C4C" w:themeColor="text2" w:themeTint="BF"/>
-          <w:sz w:val="22"/>
-          <w:szCs w:val="22"/>
-        </w:rPr>
         <w:t xml:space="preserve">, EC2, IAM, RDS, </w:t>
       </w:r>
       <w:proofErr w:type="spellStart"/>
       <w:r>
-        <w:rPr>
-          <w:rFonts w:asciiTheme="minorHAnsi" w:eastAsiaTheme="minorHAnsi" w:hAnsiTheme="minorHAnsi" w:cstheme="minorBidi"/>
-          <w:b w:val="0"/>
-          <w:color w:val="4C4C4C" w:themeColor="text2" w:themeTint="BF"/>
-          <w:sz w:val="22"/>
-          <w:szCs w:val="22"/>
-        </w:rPr>
         <w:t>Cloudwatch</w:t>
       </w:r>
       <w:proofErr w:type="spellEnd"/>
     </w:p>
     <w:p>
       <w:pPr>
-        <w:pStyle w:val="Heading2"/>
+        <w:pStyle w:val="ListParagraph"/>
         <w:numPr>
           <w:ilvl w:val="0"/>
-          <w:numId w:val="28"/>
+          <w:numId w:val="29"/>
         </w:numPr>
         <w:rPr>
-          <w:rFonts w:asciiTheme="minorHAnsi" w:eastAsiaTheme="minorHAnsi" w:hAnsiTheme="minorHAnsi" w:cstheme="minorBidi"/>
-          <w:b w:val="0"/>
-          <w:color w:val="4C4C4C" w:themeColor="text2" w:themeTint="BF"/>
-          <w:sz w:val="22"/>
-          <w:szCs w:val="22"/>
+          <w:b/>
         </w:rPr>
       </w:pPr>
       <w:r>
-        <w:rPr>
-          <w:rFonts w:asciiTheme="minorHAnsi" w:eastAsiaTheme="minorHAnsi" w:hAnsiTheme="minorHAnsi" w:cstheme="minorBidi"/>
-          <w:b w:val="0"/>
-          <w:color w:val="4C4C4C" w:themeColor="text2" w:themeTint="BF"/>
-          <w:sz w:val="22"/>
-          <w:szCs w:val="22"/>
-        </w:rPr>
         <w:t>Educate mentees about best practices of full-stack technologies such as Angular, .Net Core, SQL,</w:t>
       </w:r>
       <w:r>
-        <w:rPr>
-          <w:rFonts w:asciiTheme="minorHAnsi" w:eastAsiaTheme="minorHAnsi" w:hAnsiTheme="minorHAnsi" w:cstheme="minorBidi"/>
-          <w:b w:val="0"/>
-          <w:color w:val="4C4C4C" w:themeColor="text2" w:themeTint="BF"/>
-          <w:sz w:val="22"/>
-          <w:szCs w:val="22"/>
-        </w:rPr>
         <w:t xml:space="preserve"> </w:t>
       </w:r>
       <w:proofErr w:type="spellStart"/>
       <w:r>
-        <w:rPr>
-          <w:rFonts w:asciiTheme="minorHAnsi" w:eastAsiaTheme="minorHAnsi" w:hAnsiTheme="minorHAnsi" w:cstheme="minorBidi"/>
-          <w:b w:val="0"/>
-          <w:color w:val="4C4C4C" w:themeColor="text2" w:themeTint="BF"/>
-          <w:sz w:val="22"/>
-          <w:szCs w:val="22"/>
-        </w:rPr>
         <w:t>Javascript</w:t>
       </w:r>
       <w:proofErr w:type="spellEnd"/>
       <w:r>
-        <w:rPr>
-          <w:rFonts w:asciiTheme="minorHAnsi" w:eastAsiaTheme="minorHAnsi" w:hAnsiTheme="minorHAnsi" w:cstheme="minorBidi"/>
-          <w:b w:val="0"/>
-          <w:color w:val="4C4C4C" w:themeColor="text2" w:themeTint="BF"/>
-          <w:sz w:val="22"/>
-          <w:szCs w:val="22"/>
-        </w:rPr>
         <w:t xml:space="preserve">, </w:t>
       </w:r>
       <w:r>
-        <w:rPr>
-          <w:rFonts w:asciiTheme="minorHAnsi" w:eastAsiaTheme="minorHAnsi" w:hAnsiTheme="minorHAnsi" w:cstheme="minorBidi"/>
-          <w:b w:val="0"/>
-          <w:color w:val="4C4C4C" w:themeColor="text2" w:themeTint="BF"/>
-          <w:sz w:val="22"/>
-          <w:szCs w:val="22"/>
-        </w:rPr>
         <w:t>and many more.</w:t>
       </w:r>
     </w:p>
     <w:p>
       <w:pPr>
-        <w:pStyle w:val="Heading2"/>
+        <w:pStyle w:val="ListParagraph"/>
         <w:numPr>
           <w:ilvl w:val="0"/>
-          <w:numId w:val="28"/>
+          <w:numId w:val="29"/>
         </w:numPr>
         <w:rPr>
-          <w:rFonts w:asciiTheme="minorHAnsi" w:eastAsiaTheme="minorHAnsi" w:hAnsiTheme="minorHAnsi" w:cstheme="minorBidi"/>
-          <w:b w:val="0"/>
-          <w:color w:val="4C4C4C" w:themeColor="text2" w:themeTint="BF"/>
-          <w:sz w:val="22"/>
-          <w:szCs w:val="22"/>
+          <w:b/>
         </w:rPr>
       </w:pPr>
       <w:r>
-        <w:rPr>
-          <w:rFonts w:asciiTheme="minorHAnsi" w:eastAsiaTheme="minorHAnsi" w:hAnsiTheme="minorHAnsi" w:cstheme="minorBidi"/>
-          <w:b w:val="0"/>
-          <w:color w:val="4C4C4C" w:themeColor="text2" w:themeTint="BF"/>
-          <w:sz w:val="22"/>
-          <w:szCs w:val="22"/>
-        </w:rPr>
         <w:t>Expertise in Story planning, splitting techniques, estimating, and pointing and modelling.</w:t>
       </w:r>
     </w:p>
     <w:p>
       <w:pPr>
-        <w:pStyle w:val="Heading2"/>
+        <w:pStyle w:val="ListParagraph"/>
         <w:numPr>
           <w:ilvl w:val="0"/>
-          <w:numId w:val="28"/>
+          <w:numId w:val="29"/>
         </w:numPr>
         <w:rPr>
-          <w:rFonts w:asciiTheme="minorHAnsi" w:eastAsiaTheme="minorHAnsi" w:hAnsiTheme="minorHAnsi" w:cstheme="minorBidi"/>
-          <w:b w:val="0"/>
-          <w:color w:val="4C4C4C" w:themeColor="text2" w:themeTint="BF"/>
-          <w:sz w:val="22"/>
-          <w:szCs w:val="22"/>
+          <w:b/>
         </w:rPr>
       </w:pPr>
       <w:r>
-        <w:rPr>
-          <w:rFonts w:asciiTheme="minorHAnsi" w:eastAsiaTheme="minorHAnsi" w:hAnsiTheme="minorHAnsi" w:cstheme="minorBidi"/>
-          <w:b w:val="0"/>
-          <w:color w:val="4C4C4C" w:themeColor="text2" w:themeTint="BF"/>
-          <w:sz w:val="22"/>
-          <w:szCs w:val="22"/>
-        </w:rPr>
         <w:t>Provide career coaching, including how to update their resume, find jobs, prepare for interviews</w:t>
       </w:r>
       <w:r>
-        <w:rPr>
-          <w:rFonts w:asciiTheme="minorHAnsi" w:eastAsiaTheme="minorHAnsi" w:hAnsiTheme="minorHAnsi" w:cstheme="minorBidi"/>
-          <w:b w:val="0"/>
-          <w:color w:val="4C4C4C" w:themeColor="text2" w:themeTint="BF"/>
-          <w:sz w:val="22"/>
-          <w:szCs w:val="22"/>
-        </w:rPr>
         <w:t>.</w:t>
       </w:r>
-    </w:p>
-    <w:p>
-      <w:pPr>
-        <w:rPr>
-          <w:rFonts w:asciiTheme="majorHAnsi" w:eastAsiaTheme="majorEastAsia" w:hAnsiTheme="majorHAnsi" w:cstheme="majorBidi"/>
-          <w:b/>
-          <w:iCs/>
-          <w:sz w:val="26"/>
-          <w:szCs w:val="26"/>
-        </w:rPr>
-      </w:pPr>
-    </w:p>
-    <w:p>
-      <w:pPr>
-        <w:pStyle w:val="Heading2"/>
-      </w:pPr>
     </w:p>
     <w:p>
       <w:pPr>
@@ -11793,343 +11848,173 @@
     </w:p>
     <w:p>
       <w:pPr>
-        <w:pStyle w:val="Heading2"/>
+        <w:pStyle w:val="ListParagraph"/>
         <w:numPr>
           <w:ilvl w:val="0"/>
-          <w:numId w:val="27"/>
+          <w:numId w:val="31"/>
         </w:numPr>
         <w:rPr>
-          <w:rFonts w:asciiTheme="minorHAnsi" w:hAnsiTheme="minorHAnsi" w:cstheme="minorHAnsi"/>
-          <w:b w:val="0"/>
-          <w:bCs/>
-          <w:color w:val="282828" w:themeColor="text2" w:themeTint="E6"/>
-          <w:sz w:val="22"/>
-          <w:szCs w:val="22"/>
+          <w:b/>
         </w:rPr>
       </w:pPr>
       <w:r>
-        <w:rPr>
-          <w:rFonts w:asciiTheme="minorHAnsi" w:hAnsiTheme="minorHAnsi" w:cstheme="minorHAnsi"/>
-          <w:b w:val="0"/>
-          <w:bCs/>
-          <w:color w:val="282828" w:themeColor="text2" w:themeTint="E6"/>
-          <w:sz w:val="22"/>
-          <w:szCs w:val="22"/>
-        </w:rPr>
         <w:t xml:space="preserve">Building REST API in .Net Core and EF Core with Unit Tests using </w:t>
       </w:r>
       <w:proofErr w:type="spellStart"/>
       <w:r>
-        <w:rPr>
-          <w:rFonts w:asciiTheme="minorHAnsi" w:hAnsiTheme="minorHAnsi" w:cstheme="minorHAnsi"/>
-          <w:b w:val="0"/>
-          <w:bCs/>
-          <w:color w:val="282828" w:themeColor="text2" w:themeTint="E6"/>
-          <w:sz w:val="22"/>
-          <w:szCs w:val="22"/>
-        </w:rPr>
         <w:t>Moq</w:t>
       </w:r>
       <w:proofErr w:type="spellEnd"/>
     </w:p>
     <w:p>
       <w:pPr>
-        <w:pStyle w:val="Heading2"/>
+        <w:pStyle w:val="ListParagraph"/>
         <w:numPr>
           <w:ilvl w:val="0"/>
-          <w:numId w:val="27"/>
+          <w:numId w:val="31"/>
         </w:numPr>
         <w:rPr>
-          <w:rFonts w:asciiTheme="minorHAnsi" w:hAnsiTheme="minorHAnsi" w:cstheme="minorHAnsi"/>
-          <w:b w:val="0"/>
-          <w:bCs/>
-          <w:color w:val="282828" w:themeColor="text2" w:themeTint="E6"/>
-          <w:sz w:val="22"/>
-          <w:szCs w:val="22"/>
+          <w:b/>
         </w:rPr>
       </w:pPr>
       <w:r>
-        <w:rPr>
-          <w:rFonts w:asciiTheme="minorHAnsi" w:hAnsiTheme="minorHAnsi" w:cstheme="minorHAnsi"/>
-          <w:b w:val="0"/>
-          <w:bCs/>
-          <w:color w:val="282828" w:themeColor="text2" w:themeTint="E6"/>
-          <w:sz w:val="22"/>
-          <w:szCs w:val="22"/>
-        </w:rPr>
         <w:t>Working on UI in Angular 7 (with Material UI) with Auth0 authentication integration</w:t>
       </w:r>
     </w:p>
     <w:p>
       <w:pPr>
-        <w:pStyle w:val="Heading2"/>
+        <w:pStyle w:val="ListParagraph"/>
         <w:numPr>
           <w:ilvl w:val="0"/>
-          <w:numId w:val="27"/>
+          <w:numId w:val="31"/>
         </w:numPr>
         <w:rPr>
-          <w:rFonts w:asciiTheme="minorHAnsi" w:hAnsiTheme="minorHAnsi" w:cstheme="minorHAnsi"/>
-          <w:b w:val="0"/>
-          <w:bCs/>
-          <w:color w:val="282828" w:themeColor="text2" w:themeTint="E6"/>
-          <w:sz w:val="22"/>
-          <w:szCs w:val="22"/>
+          <w:b/>
         </w:rPr>
       </w:pPr>
       <w:r>
-        <w:rPr>
-          <w:rFonts w:asciiTheme="minorHAnsi" w:hAnsiTheme="minorHAnsi" w:cstheme="minorHAnsi"/>
-          <w:b w:val="0"/>
-          <w:bCs/>
-          <w:color w:val="282828" w:themeColor="text2" w:themeTint="E6"/>
-          <w:sz w:val="22"/>
-          <w:szCs w:val="22"/>
-        </w:rPr>
         <w:t>MySQL and MongoDB databases</w:t>
       </w:r>
     </w:p>
     <w:p>
       <w:pPr>
-        <w:pStyle w:val="Heading2"/>
+        <w:pStyle w:val="ListParagraph"/>
         <w:numPr>
           <w:ilvl w:val="0"/>
-          <w:numId w:val="27"/>
+          <w:numId w:val="31"/>
         </w:numPr>
         <w:rPr>
-          <w:rFonts w:asciiTheme="minorHAnsi" w:hAnsiTheme="minorHAnsi" w:cstheme="minorHAnsi"/>
-          <w:b w:val="0"/>
-          <w:bCs/>
-          <w:color w:val="282828" w:themeColor="text2" w:themeTint="E6"/>
-          <w:sz w:val="22"/>
-          <w:szCs w:val="22"/>
+          <w:b/>
         </w:rPr>
       </w:pPr>
       <w:r>
-        <w:rPr>
-          <w:rFonts w:asciiTheme="minorHAnsi" w:hAnsiTheme="minorHAnsi" w:cstheme="minorHAnsi"/>
-          <w:b w:val="0"/>
-          <w:bCs/>
-          <w:color w:val="282828" w:themeColor="text2" w:themeTint="E6"/>
-          <w:sz w:val="22"/>
-          <w:szCs w:val="22"/>
-        </w:rPr>
         <w:t xml:space="preserve">Deployment in AWS - Lambda, </w:t>
       </w:r>
       <w:proofErr w:type="spellStart"/>
       <w:r>
-        <w:rPr>
-          <w:rFonts w:asciiTheme="minorHAnsi" w:hAnsiTheme="minorHAnsi" w:cstheme="minorHAnsi"/>
-          <w:b w:val="0"/>
-          <w:bCs/>
-          <w:color w:val="282828" w:themeColor="text2" w:themeTint="E6"/>
-          <w:sz w:val="22"/>
-          <w:szCs w:val="22"/>
-        </w:rPr>
         <w:t>Cloudfront</w:t>
       </w:r>
       <w:proofErr w:type="spellEnd"/>
       <w:r>
-        <w:rPr>
-          <w:rFonts w:asciiTheme="minorHAnsi" w:hAnsiTheme="minorHAnsi" w:cstheme="minorHAnsi"/>
-          <w:b w:val="0"/>
-          <w:bCs/>
-          <w:color w:val="282828" w:themeColor="text2" w:themeTint="E6"/>
-          <w:sz w:val="22"/>
-          <w:szCs w:val="22"/>
-        </w:rPr>
         <w:t xml:space="preserve">, EC2, IAM, RDS, </w:t>
       </w:r>
       <w:proofErr w:type="spellStart"/>
       <w:r>
-        <w:rPr>
-          <w:rFonts w:asciiTheme="minorHAnsi" w:hAnsiTheme="minorHAnsi" w:cstheme="minorHAnsi"/>
-          <w:b w:val="0"/>
-          <w:bCs/>
-          <w:color w:val="282828" w:themeColor="text2" w:themeTint="E6"/>
-          <w:sz w:val="22"/>
-          <w:szCs w:val="22"/>
-        </w:rPr>
         <w:t>Cloudwatch</w:t>
       </w:r>
       <w:proofErr w:type="spellEnd"/>
     </w:p>
     <w:p>
       <w:pPr>
-        <w:pStyle w:val="Heading2"/>
+        <w:pStyle w:val="ListParagraph"/>
         <w:numPr>
           <w:ilvl w:val="0"/>
-          <w:numId w:val="27"/>
+          <w:numId w:val="31"/>
         </w:numPr>
         <w:rPr>
-          <w:rFonts w:asciiTheme="minorHAnsi" w:hAnsiTheme="minorHAnsi" w:cstheme="minorHAnsi"/>
-          <w:b w:val="0"/>
-          <w:bCs/>
-          <w:color w:val="282828" w:themeColor="text2" w:themeTint="E6"/>
-          <w:sz w:val="22"/>
-          <w:szCs w:val="22"/>
+          <w:b/>
         </w:rPr>
       </w:pPr>
       <w:r>
-        <w:rPr>
-          <w:rFonts w:asciiTheme="minorHAnsi" w:hAnsiTheme="minorHAnsi" w:cstheme="minorHAnsi"/>
-          <w:b w:val="0"/>
-          <w:bCs/>
-          <w:color w:val="282828" w:themeColor="text2" w:themeTint="E6"/>
-          <w:sz w:val="22"/>
-          <w:szCs w:val="22"/>
-        </w:rPr>
         <w:t>Deployment in IIS and windows servers and installing frameworks on Windows and Linux</w:t>
       </w:r>
     </w:p>
     <w:p>
       <w:pPr>
-        <w:pStyle w:val="Heading2"/>
+        <w:pStyle w:val="ListParagraph"/>
         <w:numPr>
           <w:ilvl w:val="0"/>
-          <w:numId w:val="27"/>
+          <w:numId w:val="31"/>
         </w:numPr>
         <w:rPr>
-          <w:rFonts w:asciiTheme="minorHAnsi" w:hAnsiTheme="minorHAnsi" w:cstheme="minorHAnsi"/>
-          <w:b w:val="0"/>
-          <w:bCs/>
-          <w:color w:val="282828" w:themeColor="text2" w:themeTint="E6"/>
-          <w:sz w:val="22"/>
-          <w:szCs w:val="22"/>
+          <w:b/>
         </w:rPr>
       </w:pPr>
       <w:r>
-        <w:rPr>
-          <w:rFonts w:asciiTheme="minorHAnsi" w:hAnsiTheme="minorHAnsi" w:cstheme="minorHAnsi"/>
-          <w:b w:val="0"/>
-          <w:bCs/>
-          <w:color w:val="282828" w:themeColor="text2" w:themeTint="E6"/>
-          <w:sz w:val="22"/>
-          <w:szCs w:val="22"/>
-        </w:rPr>
         <w:t>Using Sumo Logic for logging and dashboards (certified in Sumo Logic)</w:t>
       </w:r>
     </w:p>
     <w:p>
       <w:pPr>
-        <w:pStyle w:val="Heading2"/>
+        <w:pStyle w:val="ListParagraph"/>
         <w:numPr>
           <w:ilvl w:val="0"/>
-          <w:numId w:val="27"/>
+          <w:numId w:val="31"/>
         </w:numPr>
         <w:rPr>
-          <w:rFonts w:asciiTheme="minorHAnsi" w:hAnsiTheme="minorHAnsi" w:cstheme="minorHAnsi"/>
-          <w:b w:val="0"/>
-          <w:bCs/>
-          <w:color w:val="282828" w:themeColor="text2" w:themeTint="E6"/>
-          <w:sz w:val="22"/>
-          <w:szCs w:val="22"/>
+          <w:b/>
         </w:rPr>
       </w:pPr>
       <w:r>
-        <w:rPr>
-          <w:rFonts w:asciiTheme="minorHAnsi" w:hAnsiTheme="minorHAnsi" w:cstheme="minorHAnsi"/>
-          <w:b w:val="0"/>
-          <w:bCs/>
-          <w:color w:val="282828" w:themeColor="text2" w:themeTint="E6"/>
-          <w:sz w:val="22"/>
-          <w:szCs w:val="22"/>
-        </w:rPr>
         <w:t>Building pipelines and releases on Azure DevOps</w:t>
       </w:r>
     </w:p>
     <w:p>
       <w:pPr>
-        <w:pStyle w:val="Heading2"/>
+        <w:pStyle w:val="ListParagraph"/>
         <w:numPr>
           <w:ilvl w:val="0"/>
-          <w:numId w:val="27"/>
+          <w:numId w:val="31"/>
         </w:numPr>
         <w:rPr>
-          <w:rFonts w:asciiTheme="minorHAnsi" w:hAnsiTheme="minorHAnsi" w:cstheme="minorHAnsi"/>
-          <w:b w:val="0"/>
-          <w:bCs/>
-          <w:color w:val="282828" w:themeColor="text2" w:themeTint="E6"/>
-          <w:sz w:val="22"/>
-          <w:szCs w:val="22"/>
+          <w:b/>
         </w:rPr>
       </w:pPr>
       <w:r>
-        <w:rPr>
-          <w:rFonts w:asciiTheme="minorHAnsi" w:hAnsiTheme="minorHAnsi" w:cstheme="minorHAnsi"/>
-          <w:b w:val="0"/>
-          <w:bCs/>
-          <w:color w:val="282828" w:themeColor="text2" w:themeTint="E6"/>
-          <w:sz w:val="22"/>
-          <w:szCs w:val="22"/>
-        </w:rPr>
         <w:t>Use GitHub as source management tool</w:t>
       </w:r>
     </w:p>
     <w:p>
       <w:pPr>
-        <w:pStyle w:val="Heading2"/>
+        <w:pStyle w:val="ListParagraph"/>
         <w:numPr>
           <w:ilvl w:val="0"/>
-          <w:numId w:val="27"/>
+          <w:numId w:val="31"/>
         </w:numPr>
         <w:rPr>
-          <w:rFonts w:asciiTheme="minorHAnsi" w:hAnsiTheme="minorHAnsi" w:cstheme="minorHAnsi"/>
-          <w:b w:val="0"/>
-          <w:bCs/>
-          <w:color w:val="282828" w:themeColor="text2" w:themeTint="E6"/>
-          <w:sz w:val="22"/>
-          <w:szCs w:val="22"/>
+          <w:b/>
         </w:rPr>
       </w:pPr>
       <w:r>
-        <w:rPr>
-          <w:rFonts w:asciiTheme="minorHAnsi" w:hAnsiTheme="minorHAnsi" w:cstheme="minorHAnsi"/>
-          <w:b w:val="0"/>
-          <w:bCs/>
-          <w:color w:val="282828" w:themeColor="text2" w:themeTint="E6"/>
-          <w:sz w:val="22"/>
-          <w:szCs w:val="22"/>
-        </w:rPr>
         <w:t>Track user requests/requirements and bugs in JIRA, Aha!</w:t>
       </w:r>
     </w:p>
     <w:p>
       <w:pPr>
-        <w:pStyle w:val="Heading2"/>
+        <w:pStyle w:val="ListParagraph"/>
         <w:numPr>
           <w:ilvl w:val="0"/>
-          <w:numId w:val="27"/>
+          <w:numId w:val="31"/>
         </w:numPr>
         <w:rPr>
-          <w:rFonts w:asciiTheme="minorHAnsi" w:hAnsiTheme="minorHAnsi" w:cstheme="minorHAnsi"/>
-          <w:b w:val="0"/>
-          <w:bCs/>
-          <w:color w:val="282828" w:themeColor="text2" w:themeTint="E6"/>
-          <w:sz w:val="22"/>
-          <w:szCs w:val="22"/>
+          <w:b/>
         </w:rPr>
       </w:pPr>
       <w:r>
-        <w:rPr>
-          <w:rFonts w:asciiTheme="minorHAnsi" w:hAnsiTheme="minorHAnsi" w:cstheme="minorHAnsi"/>
-          <w:b w:val="0"/>
-          <w:bCs/>
-          <w:color w:val="282828" w:themeColor="text2" w:themeTint="E6"/>
-          <w:sz w:val="22"/>
-          <w:szCs w:val="22"/>
-        </w:rPr>
         <w:t xml:space="preserve">Mock-ups in </w:t>
       </w:r>
       <w:proofErr w:type="spellStart"/>
       <w:r>
-        <w:rPr>
-          <w:rFonts w:asciiTheme="minorHAnsi" w:hAnsiTheme="minorHAnsi" w:cstheme="minorHAnsi"/>
-          <w:b w:val="0"/>
-          <w:bCs/>
-          <w:color w:val="282828" w:themeColor="text2" w:themeTint="E6"/>
-          <w:sz w:val="22"/>
-          <w:szCs w:val="22"/>
-        </w:rPr>
         <w:t>InVision</w:t>
       </w:r>
       <w:proofErr w:type="spellEnd"/>
@@ -12216,7 +12101,7 @@
         <w:pStyle w:val="ListParagraph"/>
         <w:numPr>
           <w:ilvl w:val="0"/>
-          <w:numId w:val="17"/>
+          <w:numId w:val="32"/>
         </w:numPr>
       </w:pPr>
       <w:r>
@@ -12228,7 +12113,7 @@
         <w:pStyle w:val="ListParagraph"/>
         <w:numPr>
           <w:ilvl w:val="0"/>
-          <w:numId w:val="17"/>
+          <w:numId w:val="32"/>
         </w:numPr>
       </w:pPr>
       <w:r>
@@ -12248,7 +12133,7 @@
         <w:pStyle w:val="ListParagraph"/>
         <w:numPr>
           <w:ilvl w:val="0"/>
-          <w:numId w:val="17"/>
+          <w:numId w:val="32"/>
         </w:numPr>
       </w:pPr>
       <w:r>
@@ -12260,7 +12145,7 @@
         <w:pStyle w:val="ListParagraph"/>
         <w:numPr>
           <w:ilvl w:val="0"/>
-          <w:numId w:val="17"/>
+          <w:numId w:val="32"/>
         </w:numPr>
       </w:pPr>
       <w:r>
@@ -12272,7 +12157,7 @@
         <w:pStyle w:val="ListParagraph"/>
         <w:numPr>
           <w:ilvl w:val="0"/>
-          <w:numId w:val="17"/>
+          <w:numId w:val="32"/>
         </w:numPr>
       </w:pPr>
       <w:r>
@@ -12284,7 +12169,7 @@
         <w:pStyle w:val="ListParagraph"/>
         <w:numPr>
           <w:ilvl w:val="0"/>
-          <w:numId w:val="17"/>
+          <w:numId w:val="32"/>
         </w:numPr>
       </w:pPr>
       <w:r>
@@ -12302,11 +12187,14 @@
         <w:pStyle w:val="ListParagraph"/>
         <w:numPr>
           <w:ilvl w:val="0"/>
-          <w:numId w:val="17"/>
+          <w:numId w:val="32"/>
         </w:numPr>
       </w:pPr>
       <w:r>
-        <w:t xml:space="preserve">Great expertise with version and source control tools such as TFS and Git. </w:t>
+        <w:t>Improve, redesign, fix, and develop new features to deliver scalable, robust and useful toolset</w:t>
+      </w:r>
+      <w:r>
+        <w:t>.</w:t>
       </w:r>
     </w:p>
     <w:p>
@@ -12314,27 +12202,7 @@
         <w:pStyle w:val="ListParagraph"/>
         <w:numPr>
           <w:ilvl w:val="0"/>
-          <w:numId w:val="17"/>
-        </w:numPr>
-      </w:pPr>
-      <w:r>
-        <w:t xml:space="preserve">Improve, redesign, fix, and develop new features to deliver scalable, </w:t>
-      </w:r>
-      <w:proofErr w:type="gramStart"/>
-      <w:r>
-        <w:t>robust</w:t>
-      </w:r>
-      <w:proofErr w:type="gramEnd"/>
-      <w:r>
-        <w:t xml:space="preserve"> and useful toolset for customers/end-users.</w:t>
-      </w:r>
-    </w:p>
-    <w:p>
-      <w:pPr>
-        <w:pStyle w:val="ListParagraph"/>
-        <w:numPr>
-          <w:ilvl w:val="0"/>
-          <w:numId w:val="17"/>
+          <w:numId w:val="32"/>
         </w:numPr>
       </w:pPr>
       <w:r>
@@ -12345,6 +12213,15 @@
         <w:t>Stackoverflow</w:t>
       </w:r>
       <w:proofErr w:type="spellEnd"/>
+      <w:r>
+        <w:t xml:space="preserve"> and </w:t>
+      </w:r>
+      <w:r>
+        <w:t>version and source control tools such as TFS and Git</w:t>
+      </w:r>
+      <w:r>
+        <w:t>.</w:t>
+      </w:r>
     </w:p>
     <w:p>
       <w:pPr>
@@ -12423,165 +12300,7 @@
         </w:numPr>
       </w:pPr>
       <w:r>
-        <w:t xml:space="preserve">Worked on websites that uses Angular4, NoSQL, Asp.Net, PHP, </w:t>
-      </w:r>
-      <w:proofErr w:type="gramStart"/>
-      <w:r>
-        <w:t>MySQL</w:t>
-      </w:r>
-      <w:proofErr w:type="gramEnd"/>
-      <w:r>
-        <w:t xml:space="preserve"> and many other web development stacks.</w:t>
-      </w:r>
-    </w:p>
-    <w:p>
-      <w:pPr>
-        <w:pStyle w:val="Heading3"/>
-        <w:rPr>
-          <w:b/>
-          <w:caps w:val="0"/>
-          <w:color w:val="77448B" w:themeColor="accent1"/>
-          <w:sz w:val="26"/>
-          <w:szCs w:val="26"/>
-        </w:rPr>
-      </w:pPr>
-      <w:r>
-        <w:rPr>
-          <w:b/>
-          <w:caps w:val="0"/>
-          <w:color w:val="77448B" w:themeColor="accent1"/>
-          <w:sz w:val="26"/>
-          <w:szCs w:val="26"/>
-        </w:rPr>
-        <w:t>Full-Stack Web Developer - Volunteer</w:t>
-      </w:r>
-      <w:r>
-        <w:t xml:space="preserve"> </w:t>
-      </w:r>
-      <w:r>
-        <w:rPr>
-          <w:b/>
-          <w:bCs/>
-          <w:sz w:val="22"/>
-          <w:szCs w:val="22"/>
-        </w:rPr>
-        <w:t xml:space="preserve">| </w:t>
-      </w:r>
-      <w:r>
-        <w:rPr>
-          <w:rStyle w:val="Emphasis"/>
-          <w:b/>
-          <w:bCs/>
-          <w:caps w:val="0"/>
-          <w:sz w:val="24"/>
-          <w:szCs w:val="22"/>
-        </w:rPr>
-        <w:t>Vadodara</w:t>
-      </w:r>
-      <w:r>
-        <w:rPr>
-          <w:rStyle w:val="Emphasis"/>
-          <w:b/>
-          <w:bCs/>
-          <w:caps w:val="0"/>
-          <w:sz w:val="24"/>
-          <w:szCs w:val="22"/>
-        </w:rPr>
-        <w:t xml:space="preserve">, </w:t>
-      </w:r>
-      <w:r>
-        <w:rPr>
-          <w:rStyle w:val="Emphasis"/>
-          <w:b/>
-          <w:bCs/>
-          <w:caps w:val="0"/>
-          <w:sz w:val="24"/>
-          <w:szCs w:val="22"/>
-        </w:rPr>
-        <w:t>I</w:t>
-      </w:r>
-      <w:r>
-        <w:rPr>
-          <w:rStyle w:val="Emphasis"/>
-          <w:b/>
-          <w:bCs/>
-          <w:caps w:val="0"/>
-          <w:sz w:val="24"/>
-          <w:szCs w:val="22"/>
-        </w:rPr>
-        <w:t>n</w:t>
-      </w:r>
-      <w:r>
-        <w:rPr>
-          <w:rStyle w:val="Emphasis"/>
-          <w:b/>
-          <w:bCs/>
-          <w:caps w:val="0"/>
-          <w:sz w:val="24"/>
-          <w:szCs w:val="22"/>
-        </w:rPr>
-        <w:t>dia</w:t>
-      </w:r>
-      <w:r>
-        <w:rPr>
-          <w:b/>
-          <w:caps w:val="0"/>
-          <w:color w:val="77448B" w:themeColor="accent1"/>
-        </w:rPr>
-        <w:t xml:space="preserve"> </w:t>
-      </w:r>
-    </w:p>
-    <w:p>
-      <w:pPr>
-        <w:pStyle w:val="Heading3"/>
-      </w:pPr>
-      <w:r>
-        <w:t xml:space="preserve">APRIL 2016 </w:t>
-      </w:r>
-      <w:r>
-        <w:t xml:space="preserve">– </w:t>
-      </w:r>
-      <w:r>
-        <w:t>August 2016</w:t>
-      </w:r>
-    </w:p>
-    <w:p>
-      <w:pPr>
-        <w:pStyle w:val="ListParagraph"/>
-        <w:numPr>
-          <w:ilvl w:val="0"/>
-          <w:numId w:val="16"/>
-        </w:numPr>
-      </w:pPr>
-      <w:r>
-        <w:t>Front-end and back-end application development using HTML5, CSS3,</w:t>
-      </w:r>
-    </w:p>
-    <w:p>
-      <w:pPr>
-        <w:pStyle w:val="ListParagraph"/>
-        <w:numPr>
-          <w:ilvl w:val="0"/>
-          <w:numId w:val="16"/>
-        </w:numPr>
-      </w:pPr>
-      <w:r>
-        <w:t>JavaScript, Angular, Asp.Net and SQL.</w:t>
-      </w:r>
-    </w:p>
-    <w:p>
-      <w:pPr>
-        <w:pStyle w:val="ListParagraph"/>
-        <w:numPr>
-          <w:ilvl w:val="0"/>
-          <w:numId w:val="16"/>
-        </w:numPr>
-      </w:pPr>
-      <w:r>
-        <w:t>Meet with company stakeholders to discuss the end goals of UX/UI</w:t>
-      </w:r>
-      <w:r>
-        <w:t xml:space="preserve"> and customize applications</w:t>
+        <w:t>Worked on websites that uses Angular4, NoSQL, Asp.Net, PHP, MySQL and many other web development stacks.</w:t>
       </w:r>
     </w:p>
     <w:p>
@@ -14785,7 +14504,6 @@
           <w:showingPlcHdr/>
           <w15:appearance w15:val="hidden"/>
         </w:sdtPr>
-        <w:sdtEndPr/>
         <w:sdtContent>
           <w:r>
             <w:t>Education</w:t>
@@ -14879,6 +14597,7 @@
           <w:bCs/>
           <w:color w:val="282828" w:themeColor="text2" w:themeTint="E6"/>
         </w:rPr>
+        <w:lastRenderedPageBreak/>
         <w:t>Tools used</w:t>
       </w:r>
       <w:r>
@@ -16553,7 +16272,7 @@
       <w:headerReference w:type="first" r:id="rId19"/>
       <w:footerReference w:type="first" r:id="rId20"/>
       <w:pgSz w:w="12240" w:h="15840" w:code="1"/>
-      <w:pgMar w:top="0" w:right="540" w:bottom="0" w:left="2160" w:header="0" w:footer="0" w:gutter="0"/>
+      <w:pgMar w:top="270" w:right="540" w:bottom="0" w:left="2160" w:header="0" w:footer="0" w:gutter="0"/>
       <w:cols w:space="720"/>
       <w:titlePg/>
       <w:docGrid w:linePitch="360"/>
@@ -16563,7 +16282,7 @@
 </file>
 
 <file path=word/endnotes.xml><?xml version="1.0" encoding="utf-8"?>
-<w:endnotes xmlns:wpc="http://schemas.microsoft.com/office/word/2010/wordprocessingCanvas" xmlns:cx="http://schemas.microsoft.com/office/drawing/2014/chartex" xmlns:cx1="http://schemas.microsoft.com/office/drawing/2015/9/8/chartex" xmlns:cx2="http://schemas.microsoft.com/office/drawing/2015/10/21/chartex" xmlns:cx3="http://schemas.microsoft.com/office/drawing/2016/5/9/chartex" xmlns:cx4="http://schemas.microsoft.com/office/drawing/2016/5/10/chartex" xmlns:cx5="http://schemas.microsoft.com/office/drawing/2016/5/11/chartex" xmlns:cx6="http://schemas.microsoft.com/office/drawing/2016/5/12/chartex" xmlns:cx7="http://schemas.microsoft.com/office/drawing/2016/5/13/chartex" xmlns:cx8="http://schemas.microsoft.com/office/drawing/2016/5/14/chartex" xmlns:mc="http://schemas.openxmlformats.org/markup-compatibility/2006" xmlns:aink="http://schemas.microsoft.com/office/drawing/2016/ink" xmlns:am3d="http://schemas.microsoft.com/office/drawing/2017/model3d" xmlns:o="urn:schemas-microsoft-com:office:office" xmlns:r="http://schemas.openxmlformats.org/officeDocument/2006/relationships" xmlns:m="http://schemas.openxmlformats.org/officeDocument/2006/math" xmlns:v="urn:schemas-microsoft-com:vml" xmlns:wp14="http://schemas.microsoft.com/office/word/2010/wordprocessingDrawing" xmlns:wp="http://schemas.openxmlformats.org/drawingml/2006/wordprocessingDrawing" xmlns:w10="urn:schemas-microsoft-com:office:word" xmlns:w="http://schemas.openxmlformats.org/wordprocessingml/2006/main" xmlns:w14="http://schemas.microsoft.com/office/word/2010/wordml" xmlns:w15="http://schemas.microsoft.com/office/word/2012/wordml" xmlns:w16cex="http://schemas.microsoft.com/office/word/2018/wordml/cex" xmlns:w16cid="http://schemas.microsoft.com/office/word/2016/wordml/cid" xmlns:w16="http://schemas.microsoft.com/office/word/2018/wordml" xmlns:w16se="http://schemas.microsoft.com/office/word/2015/wordml/symex" xmlns:wpg="http://schemas.microsoft.com/office/word/2010/wordprocessingGroup" xmlns:wpi="http://schemas.microsoft.com/office/word/2010/wordprocessingInk" xmlns:wne="http://schemas.microsoft.com/office/word/2006/wordml" xmlns:wps="http://schemas.microsoft.com/office/word/2010/wordprocessingShape" mc:Ignorable="w14 w15 w16se w16cid w16 w16cex wp14">
+<w:endnotes xmlns:wpc="http://schemas.microsoft.com/office/word/2010/wordprocessingCanvas" xmlns:cx="http://schemas.microsoft.com/office/drawing/2014/chartex" xmlns:cx1="http://schemas.microsoft.com/office/drawing/2015/9/8/chartex" xmlns:cx2="http://schemas.microsoft.com/office/drawing/2015/10/21/chartex" xmlns:cx3="http://schemas.microsoft.com/office/drawing/2016/5/9/chartex" xmlns:cx4="http://schemas.microsoft.com/office/drawing/2016/5/10/chartex" xmlns:cx5="http://schemas.microsoft.com/office/drawing/2016/5/11/chartex" xmlns:cx6="http://schemas.microsoft.com/office/drawing/2016/5/12/chartex" xmlns:cx7="http://schemas.microsoft.com/office/drawing/2016/5/13/chartex" xmlns:cx8="http://schemas.microsoft.com/office/drawing/2016/5/14/chartex" xmlns:mc="http://schemas.openxmlformats.org/markup-compatibility/2006" xmlns:aink="http://schemas.microsoft.com/office/drawing/2016/ink" xmlns:am3d="http://schemas.microsoft.com/office/drawing/2017/model3d" xmlns:o="urn:schemas-microsoft-com:office:office" xmlns:oel="http://schemas.microsoft.com/office/2019/extlst" xmlns:r="http://schemas.openxmlformats.org/officeDocument/2006/relationships" xmlns:m="http://schemas.openxmlformats.org/officeDocument/2006/math" xmlns:v="urn:schemas-microsoft-com:vml" xmlns:wp14="http://schemas.microsoft.com/office/word/2010/wordprocessingDrawing" xmlns:wp="http://schemas.openxmlformats.org/drawingml/2006/wordprocessingDrawing" xmlns:w10="urn:schemas-microsoft-com:office:word" xmlns:w="http://schemas.openxmlformats.org/wordprocessingml/2006/main" xmlns:w14="http://schemas.microsoft.com/office/word/2010/wordml" xmlns:w15="http://schemas.microsoft.com/office/word/2012/wordml" xmlns:w16cex="http://schemas.microsoft.com/office/word/2018/wordml/cex" xmlns:w16cid="http://schemas.microsoft.com/office/word/2016/wordml/cid" xmlns:w16="http://schemas.microsoft.com/office/word/2018/wordml" xmlns:w16sdtdh="http://schemas.microsoft.com/office/word/2020/wordml/sdtdatahash" xmlns:w16se="http://schemas.microsoft.com/office/word/2015/wordml/symex" xmlns:wpg="http://schemas.microsoft.com/office/word/2010/wordprocessingGroup" xmlns:wpi="http://schemas.microsoft.com/office/word/2010/wordprocessingInk" xmlns:wne="http://schemas.microsoft.com/office/word/2006/wordml" xmlns:wps="http://schemas.microsoft.com/office/word/2010/wordprocessingShape" mc:Ignorable="w14 w15 w16se w16cid w16 w16cex w16sdtdh wp14">
   <w:endnote w:type="separator" w:id="-1">
     <w:p>
       <w:pPr>
@@ -16588,7 +16307,7 @@
 </file>
 
 <file path=word/footer1.xml><?xml version="1.0" encoding="utf-8"?>
-<w:ftr xmlns:wpc="http://schemas.microsoft.com/office/word/2010/wordprocessingCanvas" xmlns:cx="http://schemas.microsoft.com/office/drawing/2014/chartex" xmlns:cx1="http://schemas.microsoft.com/office/drawing/2015/9/8/chartex" xmlns:cx2="http://schemas.microsoft.com/office/drawing/2015/10/21/chartex" xmlns:cx3="http://schemas.microsoft.com/office/drawing/2016/5/9/chartex" xmlns:cx4="http://schemas.microsoft.com/office/drawing/2016/5/10/chartex" xmlns:cx5="http://schemas.microsoft.com/office/drawing/2016/5/11/chartex" xmlns:cx6="http://schemas.microsoft.com/office/drawing/2016/5/12/chartex" xmlns:cx7="http://schemas.microsoft.com/office/drawing/2016/5/13/chartex" xmlns:cx8="http://schemas.microsoft.com/office/drawing/2016/5/14/chartex" xmlns:mc="http://schemas.openxmlformats.org/markup-compatibility/2006" xmlns:aink="http://schemas.microsoft.com/office/drawing/2016/ink" xmlns:am3d="http://schemas.microsoft.com/office/drawing/2017/model3d" xmlns:o="urn:schemas-microsoft-com:office:office" xmlns:r="http://schemas.openxmlformats.org/officeDocument/2006/relationships" xmlns:m="http://schemas.openxmlformats.org/officeDocument/2006/math" xmlns:v="urn:schemas-microsoft-com:vml" xmlns:wp14="http://schemas.microsoft.com/office/word/2010/wordprocessingDrawing" xmlns:wp="http://schemas.openxmlformats.org/drawingml/2006/wordprocessingDrawing" xmlns:w10="urn:schemas-microsoft-com:office:word" xmlns:w="http://schemas.openxmlformats.org/wordprocessingml/2006/main" xmlns:w14="http://schemas.microsoft.com/office/word/2010/wordml" xmlns:w15="http://schemas.microsoft.com/office/word/2012/wordml" xmlns:w16cex="http://schemas.microsoft.com/office/word/2018/wordml/cex" xmlns:w16cid="http://schemas.microsoft.com/office/word/2016/wordml/cid" xmlns:w16="http://schemas.microsoft.com/office/word/2018/wordml" xmlns:w16se="http://schemas.microsoft.com/office/word/2015/wordml/symex" xmlns:wpg="http://schemas.microsoft.com/office/word/2010/wordprocessingGroup" xmlns:wpi="http://schemas.microsoft.com/office/word/2010/wordprocessingInk" xmlns:wne="http://schemas.microsoft.com/office/word/2006/wordml" xmlns:wps="http://schemas.microsoft.com/office/word/2010/wordprocessingShape" mc:Ignorable="w14 w15 w16se w16cid w16 w16cex wp14">
+<w:ftr xmlns:wpc="http://schemas.microsoft.com/office/word/2010/wordprocessingCanvas" xmlns:cx="http://schemas.microsoft.com/office/drawing/2014/chartex" xmlns:cx1="http://schemas.microsoft.com/office/drawing/2015/9/8/chartex" xmlns:cx2="http://schemas.microsoft.com/office/drawing/2015/10/21/chartex" xmlns:cx3="http://schemas.microsoft.com/office/drawing/2016/5/9/chartex" xmlns:cx4="http://schemas.microsoft.com/office/drawing/2016/5/10/chartex" xmlns:cx5="http://schemas.microsoft.com/office/drawing/2016/5/11/chartex" xmlns:cx6="http://schemas.microsoft.com/office/drawing/2016/5/12/chartex" xmlns:cx7="http://schemas.microsoft.com/office/drawing/2016/5/13/chartex" xmlns:cx8="http://schemas.microsoft.com/office/drawing/2016/5/14/chartex" xmlns:mc="http://schemas.openxmlformats.org/markup-compatibility/2006" xmlns:aink="http://schemas.microsoft.com/office/drawing/2016/ink" xmlns:am3d="http://schemas.microsoft.com/office/drawing/2017/model3d" xmlns:o="urn:schemas-microsoft-com:office:office" xmlns:oel="http://schemas.microsoft.com/office/2019/extlst" xmlns:r="http://schemas.openxmlformats.org/officeDocument/2006/relationships" xmlns:m="http://schemas.openxmlformats.org/officeDocument/2006/math" xmlns:v="urn:schemas-microsoft-com:vml" xmlns:wp14="http://schemas.microsoft.com/office/word/2010/wordprocessingDrawing" xmlns:wp="http://schemas.openxmlformats.org/drawingml/2006/wordprocessingDrawing" xmlns:w10="urn:schemas-microsoft-com:office:word" xmlns:w="http://schemas.openxmlformats.org/wordprocessingml/2006/main" xmlns:w14="http://schemas.microsoft.com/office/word/2010/wordml" xmlns:w15="http://schemas.microsoft.com/office/word/2012/wordml" xmlns:w16cex="http://schemas.microsoft.com/office/word/2018/wordml/cex" xmlns:w16cid="http://schemas.microsoft.com/office/word/2016/wordml/cid" xmlns:w16="http://schemas.microsoft.com/office/word/2018/wordml" xmlns:w16sdtdh="http://schemas.microsoft.com/office/word/2020/wordml/sdtdatahash" xmlns:w16se="http://schemas.microsoft.com/office/word/2015/wordml/symex" xmlns:wpg="http://schemas.microsoft.com/office/word/2010/wordprocessingGroup" xmlns:wpi="http://schemas.microsoft.com/office/word/2010/wordprocessingInk" xmlns:wne="http://schemas.microsoft.com/office/word/2006/wordml" xmlns:wps="http://schemas.microsoft.com/office/word/2010/wordprocessingShape" mc:Ignorable="w14 w15 w16se w16cid w16 w16cex w16sdtdh wp14">
   <w:p>
     <w:pPr>
       <w:pStyle w:val="Footer"/>
@@ -16600,7 +16319,7 @@
       <mc:AlternateContent>
         <mc:Choice Requires="wps">
           <w:drawing>
-            <wp:anchor distT="0" distB="0" distL="114300" distR="114300" simplePos="0" relativeHeight="251664384" behindDoc="0" locked="0" layoutInCell="0" allowOverlap="1" wp14:anchorId="00E6C9F3" wp14:editId="53784033">
+            <wp:anchor distT="0" distB="0" distL="114300" distR="114300" simplePos="0" relativeHeight="251662336" behindDoc="0" locked="0" layoutInCell="0" allowOverlap="1" wp14:anchorId="5D8FFB0C" wp14:editId="317F4E83">
               <wp:simplePos x="0" y="0"/>
               <wp:positionH relativeFrom="page">
                 <wp:posOffset>0</wp:posOffset>
@@ -16611,7 +16330,7 @@
               <wp:extent cx="7772400" cy="273050"/>
               <wp:effectExtent l="0" t="0" r="0" b="12700"/>
               <wp:wrapNone/>
-              <wp:docPr id="28" name="MSIPCM08e6457a9f04eee920b4841c" descr="{&quot;HashCode&quot;:-470769013,&quot;Height&quot;:792.0,&quot;Width&quot;:612.0,&quot;Placement&quot;:&quot;Footer&quot;,&quot;Index&quot;:&quot;Primary&quot;,&quot;Section&quot;:1,&quot;Top&quot;:0.0,&quot;Left&quot;:0.0}"/>
+              <wp:docPr id="30" name="MSIPCM61a64108b8744092868d49a4" descr="{&quot;HashCode&quot;:-470769013,&quot;Height&quot;:792.0,&quot;Width&quot;:612.0,&quot;Placement&quot;:&quot;Footer&quot;,&quot;Index&quot;:&quot;Primary&quot;,&quot;Section&quot;:1,&quot;Top&quot;:0.0,&quot;Left&quot;:0.0}"/>
               <wp:cNvGraphicFramePr/>
               <a:graphic xmlns:a="http://schemas.openxmlformats.org/drawingml/2006/main">
                 <a:graphicData uri="http://schemas.microsoft.com/office/word/2010/wordprocessingShape">
@@ -16645,14 +16364,14 @@
                           <w:pPr>
                             <w:spacing w:after="0"/>
                             <w:rPr>
-                              <w:rFonts w:ascii="Calibri" w:hAnsi="Calibri" w:cs="Calibri"/>
+                              <w:rFonts w:ascii="Calibri" w:hAnsi="Calibri"/>
                               <w:color w:val="000000"/>
                               <w:sz w:val="16"/>
                             </w:rPr>
                           </w:pPr>
                           <w:r>
                             <w:rPr>
-                              <w:rFonts w:ascii="Calibri" w:hAnsi="Calibri" w:cs="Calibri"/>
+                              <w:rFonts w:ascii="Calibri" w:hAnsi="Calibri"/>
                               <w:color w:val="000000"/>
                               <w:sz w:val="16"/>
                             </w:rPr>
@@ -16675,25 +16394,25 @@
         </mc:Choice>
         <mc:Fallback>
           <w:pict>
-            <v:shapetype w14:anchorId="00E6C9F3" id="_x0000_t202" coordsize="21600,21600" o:spt="202" path="m,l,21600r21600,l21600,xe">
+            <v:shapetype w14:anchorId="5D8FFB0C" id="_x0000_t202" coordsize="21600,21600" o:spt="202" path="m,l,21600r21600,l21600,xe">
               <v:stroke joinstyle="miter"/>
               <v:path gradientshapeok="t" o:connecttype="rect"/>
             </v:shapetype>
-            <v:shape id="MSIPCM08e6457a9f04eee920b4841c" o:spid="_x0000_s1026" type="#_x0000_t202" alt="{&quot;HashCode&quot;:-470769013,&quot;Height&quot;:792.0,&quot;Width&quot;:612.0,&quot;Placement&quot;:&quot;Footer&quot;,&quot;Index&quot;:&quot;Primary&quot;,&quot;Section&quot;:1,&quot;Top&quot;:0.0,&quot;Left&quot;:0.0}" style="position:absolute;margin-left:0;margin-top:755.45pt;width:612pt;height:21.5pt;z-index:251664384;visibility:visible;mso-wrap-style:square;mso-wrap-distance-left:9pt;mso-wrap-distance-top:0;mso-wrap-distance-right:9pt;mso-wrap-distance-bottom:0;mso-position-horizontal:absolute;mso-position-horizontal-relative:page;mso-position-vertical:absolute;mso-position-vertical-relative:page;v-text-anchor:bottom" o:gfxdata="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" o:allowincell="f" filled="f" stroked="f" strokeweight=".5pt">
+            <v:shape id="MSIPCM61a64108b8744092868d49a4" o:spid="_x0000_s1026" type="#_x0000_t202" alt="{&quot;HashCode&quot;:-470769013,&quot;Height&quot;:792.0,&quot;Width&quot;:612.0,&quot;Placement&quot;:&quot;Footer&quot;,&quot;Index&quot;:&quot;Primary&quot;,&quot;Section&quot;:1,&quot;Top&quot;:0.0,&quot;Left&quot;:0.0}" style="position:absolute;margin-left:0;margin-top:755.45pt;width:612pt;height:21.5pt;z-index:251662336;visibility:visible;mso-wrap-style:square;mso-wrap-distance-left:9pt;mso-wrap-distance-top:0;mso-wrap-distance-right:9pt;mso-wrap-distance-bottom:0;mso-position-horizontal:absolute;mso-position-horizontal-relative:page;mso-position-vertical:absolute;mso-position-vertical-relative:page;v-text-anchor:bottom" o:gfxdata="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" o:allowincell="f" filled="f" stroked="f" strokeweight=".5pt">
               <v:textbox inset="20pt,0,,0">
                 <w:txbxContent>
                   <w:p>
                     <w:pPr>
                       <w:spacing w:after="0"/>
                       <w:rPr>
-                        <w:rFonts w:ascii="Calibri" w:hAnsi="Calibri" w:cs="Calibri"/>
+                        <w:rFonts w:ascii="Calibri" w:hAnsi="Calibri"/>
                         <w:color w:val="000000"/>
                         <w:sz w:val="16"/>
                       </w:rPr>
                     </w:pPr>
                     <w:r>
                       <w:rPr>
-                        <w:rFonts w:ascii="Calibri" w:hAnsi="Calibri" w:cs="Calibri"/>
+                        <w:rFonts w:ascii="Calibri" w:hAnsi="Calibri"/>
                         <w:color w:val="000000"/>
                         <w:sz w:val="16"/>
                       </w:rPr>
@@ -16713,7 +16432,7 @@
 </file>
 
 <file path=word/footer2.xml><?xml version="1.0" encoding="utf-8"?>
-<w:ftr xmlns:wpc="http://schemas.microsoft.com/office/word/2010/wordprocessingCanvas" xmlns:cx="http://schemas.microsoft.com/office/drawing/2014/chartex" xmlns:cx1="http://schemas.microsoft.com/office/drawing/2015/9/8/chartex" xmlns:cx2="http://schemas.microsoft.com/office/drawing/2015/10/21/chartex" xmlns:cx3="http://schemas.microsoft.com/office/drawing/2016/5/9/chartex" xmlns:cx4="http://schemas.microsoft.com/office/drawing/2016/5/10/chartex" xmlns:cx5="http://schemas.microsoft.com/office/drawing/2016/5/11/chartex" xmlns:cx6="http://schemas.microsoft.com/office/drawing/2016/5/12/chartex" xmlns:cx7="http://schemas.microsoft.com/office/drawing/2016/5/13/chartex" xmlns:cx8="http://schemas.microsoft.com/office/drawing/2016/5/14/chartex" xmlns:mc="http://schemas.openxmlformats.org/markup-compatibility/2006" xmlns:aink="http://schemas.microsoft.com/office/drawing/2016/ink" xmlns:am3d="http://schemas.microsoft.com/office/drawing/2017/model3d" xmlns:o="urn:schemas-microsoft-com:office:office" xmlns:r="http://schemas.openxmlformats.org/officeDocument/2006/relationships" xmlns:m="http://schemas.openxmlformats.org/officeDocument/2006/math" xmlns:v="urn:schemas-microsoft-com:vml" xmlns:wp14="http://schemas.microsoft.com/office/word/2010/wordprocessingDrawing" xmlns:wp="http://schemas.openxmlformats.org/drawingml/2006/wordprocessingDrawing" xmlns:w10="urn:schemas-microsoft-com:office:word" xmlns:w="http://schemas.openxmlformats.org/wordprocessingml/2006/main" xmlns:w14="http://schemas.microsoft.com/office/word/2010/wordml" xmlns:w15="http://schemas.microsoft.com/office/word/2012/wordml" xmlns:w16cex="http://schemas.microsoft.com/office/word/2018/wordml/cex" xmlns:w16cid="http://schemas.microsoft.com/office/word/2016/wordml/cid" xmlns:w16="http://schemas.microsoft.com/office/word/2018/wordml" xmlns:w16se="http://schemas.microsoft.com/office/word/2015/wordml/symex" xmlns:wpg="http://schemas.microsoft.com/office/word/2010/wordprocessingGroup" xmlns:wpi="http://schemas.microsoft.com/office/word/2010/wordprocessingInk" xmlns:wne="http://schemas.microsoft.com/office/word/2006/wordml" xmlns:wps="http://schemas.microsoft.com/office/word/2010/wordprocessingShape" mc:Ignorable="w14 w15 w16se w16cid w16 w16cex wp14">
+<w:ftr xmlns:wpc="http://schemas.microsoft.com/office/word/2010/wordprocessingCanvas" xmlns:cx="http://schemas.microsoft.com/office/drawing/2014/chartex" xmlns:cx1="http://schemas.microsoft.com/office/drawing/2015/9/8/chartex" xmlns:cx2="http://schemas.microsoft.com/office/drawing/2015/10/21/chartex" xmlns:cx3="http://schemas.microsoft.com/office/drawing/2016/5/9/chartex" xmlns:cx4="http://schemas.microsoft.com/office/drawing/2016/5/10/chartex" xmlns:cx5="http://schemas.microsoft.com/office/drawing/2016/5/11/chartex" xmlns:cx6="http://schemas.microsoft.com/office/drawing/2016/5/12/chartex" xmlns:cx7="http://schemas.microsoft.com/office/drawing/2016/5/13/chartex" xmlns:cx8="http://schemas.microsoft.com/office/drawing/2016/5/14/chartex" xmlns:mc="http://schemas.openxmlformats.org/markup-compatibility/2006" xmlns:aink="http://schemas.microsoft.com/office/drawing/2016/ink" xmlns:am3d="http://schemas.microsoft.com/office/drawing/2017/model3d" xmlns:o="urn:schemas-microsoft-com:office:office" xmlns:oel="http://schemas.microsoft.com/office/2019/extlst" xmlns:r="http://schemas.openxmlformats.org/officeDocument/2006/relationships" xmlns:m="http://schemas.openxmlformats.org/officeDocument/2006/math" xmlns:v="urn:schemas-microsoft-com:vml" xmlns:wp14="http://schemas.microsoft.com/office/word/2010/wordprocessingDrawing" xmlns:wp="http://schemas.openxmlformats.org/drawingml/2006/wordprocessingDrawing" xmlns:w10="urn:schemas-microsoft-com:office:word" xmlns:w="http://schemas.openxmlformats.org/wordprocessingml/2006/main" xmlns:w14="http://schemas.microsoft.com/office/word/2010/wordml" xmlns:w15="http://schemas.microsoft.com/office/word/2012/wordml" xmlns:w16cex="http://schemas.microsoft.com/office/word/2018/wordml/cex" xmlns:w16cid="http://schemas.microsoft.com/office/word/2016/wordml/cid" xmlns:w16="http://schemas.microsoft.com/office/word/2018/wordml" xmlns:w16sdtdh="http://schemas.microsoft.com/office/word/2020/wordml/sdtdatahash" xmlns:w16se="http://schemas.microsoft.com/office/word/2015/wordml/symex" xmlns:wpg="http://schemas.microsoft.com/office/word/2010/wordprocessingGroup" xmlns:wpi="http://schemas.microsoft.com/office/word/2010/wordprocessingInk" xmlns:wne="http://schemas.microsoft.com/office/word/2006/wordml" xmlns:wps="http://schemas.microsoft.com/office/word/2010/wordprocessingShape" mc:Ignorable="w14 w15 w16se w16cid w16 w16cex w16sdtdh wp14">
   <w:p>
     <w:pPr>
       <w:pStyle w:val="Footer"/>
@@ -16725,7 +16444,7 @@
       <mc:AlternateContent>
         <mc:Choice Requires="wps">
           <w:drawing>
-            <wp:anchor distT="0" distB="0" distL="114300" distR="114300" simplePos="0" relativeHeight="251663360" behindDoc="0" locked="0" layoutInCell="0" allowOverlap="1" wp14:anchorId="3AB92C2F" wp14:editId="2EF9D4D6">
+            <wp:anchor distT="0" distB="0" distL="114300" distR="114300" simplePos="0" relativeHeight="251663360" behindDoc="0" locked="0" layoutInCell="0" allowOverlap="1" wp14:anchorId="1AF31B24" wp14:editId="7B894C1F">
               <wp:simplePos x="0" y="0"/>
               <wp:positionH relativeFrom="page">
                 <wp:posOffset>0</wp:posOffset>
@@ -16736,7 +16455,7 @@
               <wp:extent cx="7772400" cy="273050"/>
               <wp:effectExtent l="0" t="0" r="0" b="12700"/>
               <wp:wrapNone/>
-              <wp:docPr id="27" name="MSIPCM0ec14bf4968e02894c6abe87" descr="{&quot;HashCode&quot;:-470769013,&quot;Height&quot;:792.0,&quot;Width&quot;:612.0,&quot;Placement&quot;:&quot;Footer&quot;,&quot;Index&quot;:&quot;FirstPage&quot;,&quot;Section&quot;:1,&quot;Top&quot;:0.0,&quot;Left&quot;:0.0}"/>
+              <wp:docPr id="31" name="MSIPCM856d4f39bec7ccb0d4408291" descr="{&quot;HashCode&quot;:-470769013,&quot;Height&quot;:792.0,&quot;Width&quot;:612.0,&quot;Placement&quot;:&quot;Footer&quot;,&quot;Index&quot;:&quot;FirstPage&quot;,&quot;Section&quot;:1,&quot;Top&quot;:0.0,&quot;Left&quot;:0.0}"/>
               <wp:cNvGraphicFramePr/>
               <a:graphic xmlns:a="http://schemas.openxmlformats.org/drawingml/2006/main">
                 <a:graphicData uri="http://schemas.microsoft.com/office/word/2010/wordprocessingShape">
@@ -16770,14 +16489,14 @@
                           <w:pPr>
                             <w:spacing w:after="0"/>
                             <w:rPr>
-                              <w:rFonts w:ascii="Calibri" w:hAnsi="Calibri" w:cs="Calibri"/>
+                              <w:rFonts w:ascii="Calibri" w:hAnsi="Calibri"/>
                               <w:color w:val="000000"/>
                               <w:sz w:val="16"/>
                             </w:rPr>
                           </w:pPr>
                           <w:r>
                             <w:rPr>
-                              <w:rFonts w:ascii="Calibri" w:hAnsi="Calibri" w:cs="Calibri"/>
+                              <w:rFonts w:ascii="Calibri" w:hAnsi="Calibri"/>
                               <w:color w:val="000000"/>
                               <w:sz w:val="16"/>
                             </w:rPr>
@@ -16800,25 +16519,25 @@
         </mc:Choice>
         <mc:Fallback>
           <w:pict>
-            <v:shapetype w14:anchorId="3AB92C2F" id="_x0000_t202" coordsize="21600,21600" o:spt="202" path="m,l,21600r21600,l21600,xe">
+            <v:shapetype w14:anchorId="1AF31B24" id="_x0000_t202" coordsize="21600,21600" o:spt="202" path="m,l,21600r21600,l21600,xe">
               <v:stroke joinstyle="miter"/>
               <v:path gradientshapeok="t" o:connecttype="rect"/>
             </v:shapetype>
-            <v:shape id="MSIPCM0ec14bf4968e02894c6abe87" o:spid="_x0000_s1027" type="#_x0000_t202" alt="{&quot;HashCode&quot;:-470769013,&quot;Height&quot;:792.0,&quot;Width&quot;:612.0,&quot;Placement&quot;:&quot;Footer&quot;,&quot;Index&quot;:&quot;FirstPage&quot;,&quot;Section&quot;:1,&quot;Top&quot;:0.0,&quot;Left&quot;:0.0}" style="position:absolute;margin-left:0;margin-top:755.45pt;width:612pt;height:21.5pt;z-index:251663360;visibility:visible;mso-wrap-style:square;mso-wrap-distance-left:9pt;mso-wrap-distance-top:0;mso-wrap-distance-right:9pt;mso-wrap-distance-bottom:0;mso-position-horizontal:absolute;mso-position-horizontal-relative:page;mso-position-vertical:absolute;mso-position-vertical-relative:page;v-text-anchor:bottom" o:gfxdata="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" o:allowincell="f" filled="f" stroked="f" strokeweight=".5pt">
+            <v:shape id="MSIPCM856d4f39bec7ccb0d4408291" o:spid="_x0000_s1027" type="#_x0000_t202" alt="{&quot;HashCode&quot;:-470769013,&quot;Height&quot;:792.0,&quot;Width&quot;:612.0,&quot;Placement&quot;:&quot;Footer&quot;,&quot;Index&quot;:&quot;FirstPage&quot;,&quot;Section&quot;:1,&quot;Top&quot;:0.0,&quot;Left&quot;:0.0}" style="position:absolute;margin-left:0;margin-top:755.45pt;width:612pt;height:21.5pt;z-index:251663360;visibility:visible;mso-wrap-style:square;mso-wrap-distance-left:9pt;mso-wrap-distance-top:0;mso-wrap-distance-right:9pt;mso-wrap-distance-bottom:0;mso-position-horizontal:absolute;mso-position-horizontal-relative:page;mso-position-vertical:absolute;mso-position-vertical-relative:page;v-text-anchor:bottom" o:gfxdata="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" o:allowincell="f" filled="f" stroked="f" strokeweight=".5pt">
               <v:textbox inset="20pt,0,,0">
                 <w:txbxContent>
                   <w:p>
                     <w:pPr>
                       <w:spacing w:after="0"/>
                       <w:rPr>
-                        <w:rFonts w:ascii="Calibri" w:hAnsi="Calibri" w:cs="Calibri"/>
+                        <w:rFonts w:ascii="Calibri" w:hAnsi="Calibri"/>
                         <w:color w:val="000000"/>
                         <w:sz w:val="16"/>
                       </w:rPr>
                     </w:pPr>
                     <w:r>
                       <w:rPr>
-                        <w:rFonts w:ascii="Calibri" w:hAnsi="Calibri" w:cs="Calibri"/>
+                        <w:rFonts w:ascii="Calibri" w:hAnsi="Calibri"/>
                         <w:color w:val="000000"/>
                         <w:sz w:val="16"/>
                       </w:rPr>
@@ -16838,7 +16557,7 @@
 </file>
 
 <file path=word/footnotes.xml><?xml version="1.0" encoding="utf-8"?>
-<w:footnotes xmlns:wpc="http://schemas.microsoft.com/office/word/2010/wordprocessingCanvas" xmlns:cx="http://schemas.microsoft.com/office/drawing/2014/chartex" xmlns:cx1="http://schemas.microsoft.com/office/drawing/2015/9/8/chartex" xmlns:cx2="http://schemas.microsoft.com/office/drawing/2015/10/21/chartex" xmlns:cx3="http://schemas.microsoft.com/office/drawing/2016/5/9/chartex" xmlns:cx4="http://schemas.microsoft.com/office/drawing/2016/5/10/chartex" xmlns:cx5="http://schemas.microsoft.com/office/drawing/2016/5/11/chartex" xmlns:cx6="http://schemas.microsoft.com/office/drawing/2016/5/12/chartex" xmlns:cx7="http://schemas.microsoft.com/office/drawing/2016/5/13/chartex" xmlns:cx8="http://schemas.microsoft.com/office/drawing/2016/5/14/chartex" xmlns:mc="http://schemas.openxmlformats.org/markup-compatibility/2006" xmlns:aink="http://schemas.microsoft.com/office/drawing/2016/ink" xmlns:am3d="http://schemas.microsoft.com/office/drawing/2017/model3d" xmlns:o="urn:schemas-microsoft-com:office:office" xmlns:r="http://schemas.openxmlformats.org/officeDocument/2006/relationships" xmlns:m="http://schemas.openxmlformats.org/officeDocument/2006/math" xmlns:v="urn:schemas-microsoft-com:vml" xmlns:wp14="http://schemas.microsoft.com/office/word/2010/wordprocessingDrawing" xmlns:wp="http://schemas.openxmlformats.org/drawingml/2006/wordprocessingDrawing" xmlns:w10="urn:schemas-microsoft-com:office:word" xmlns:w="http://schemas.openxmlformats.org/wordprocessingml/2006/main" xmlns:w14="http://schemas.microsoft.com/office/word/2010/wordml" xmlns:w15="http://schemas.microsoft.com/office/word/2012/wordml" xmlns:w16cex="http://schemas.microsoft.com/office/word/2018/wordml/cex" xmlns:w16cid="http://schemas.microsoft.com/office/word/2016/wordml/cid" xmlns:w16="http://schemas.microsoft.com/office/word/2018/wordml" xmlns:w16se="http://schemas.microsoft.com/office/word/2015/wordml/symex" xmlns:wpg="http://schemas.microsoft.com/office/word/2010/wordprocessingGroup" xmlns:wpi="http://schemas.microsoft.com/office/word/2010/wordprocessingInk" xmlns:wne="http://schemas.microsoft.com/office/word/2006/wordml" xmlns:wps="http://schemas.microsoft.com/office/word/2010/wordprocessingShape" mc:Ignorable="w14 w15 w16se w16cid w16 w16cex wp14">
+<w:footnotes xmlns:wpc="http://schemas.microsoft.com/office/word/2010/wordprocessingCanvas" xmlns:cx="http://schemas.microsoft.com/office/drawing/2014/chartex" xmlns:cx1="http://schemas.microsoft.com/office/drawing/2015/9/8/chartex" xmlns:cx2="http://schemas.microsoft.com/office/drawing/2015/10/21/chartex" xmlns:cx3="http://schemas.microsoft.com/office/drawing/2016/5/9/chartex" xmlns:cx4="http://schemas.microsoft.com/office/drawing/2016/5/10/chartex" xmlns:cx5="http://schemas.microsoft.com/office/drawing/2016/5/11/chartex" xmlns:cx6="http://schemas.microsoft.com/office/drawing/2016/5/12/chartex" xmlns:cx7="http://schemas.microsoft.com/office/drawing/2016/5/13/chartex" xmlns:cx8="http://schemas.microsoft.com/office/drawing/2016/5/14/chartex" xmlns:mc="http://schemas.openxmlformats.org/markup-compatibility/2006" xmlns:aink="http://schemas.microsoft.com/office/drawing/2016/ink" xmlns:am3d="http://schemas.microsoft.com/office/drawing/2017/model3d" xmlns:o="urn:schemas-microsoft-com:office:office" xmlns:oel="http://schemas.microsoft.com/office/2019/extlst" xmlns:r="http://schemas.openxmlformats.org/officeDocument/2006/relationships" xmlns:m="http://schemas.openxmlformats.org/officeDocument/2006/math" xmlns:v="urn:schemas-microsoft-com:vml" xmlns:wp14="http://schemas.microsoft.com/office/word/2010/wordprocessingDrawing" xmlns:wp="http://schemas.openxmlformats.org/drawingml/2006/wordprocessingDrawing" xmlns:w10="urn:schemas-microsoft-com:office:word" xmlns:w="http://schemas.openxmlformats.org/wordprocessingml/2006/main" xmlns:w14="http://schemas.microsoft.com/office/word/2010/wordml" xmlns:w15="http://schemas.microsoft.com/office/word/2012/wordml" xmlns:w16cex="http://schemas.microsoft.com/office/word/2018/wordml/cex" xmlns:w16cid="http://schemas.microsoft.com/office/word/2016/wordml/cid" xmlns:w16="http://schemas.microsoft.com/office/word/2018/wordml" xmlns:w16sdtdh="http://schemas.microsoft.com/office/word/2020/wordml/sdtdatahash" xmlns:w16se="http://schemas.microsoft.com/office/word/2015/wordml/symex" xmlns:wpg="http://schemas.microsoft.com/office/word/2010/wordprocessingGroup" xmlns:wpi="http://schemas.microsoft.com/office/word/2010/wordprocessingInk" xmlns:wne="http://schemas.microsoft.com/office/word/2006/wordml" xmlns:wps="http://schemas.microsoft.com/office/word/2010/wordprocessingShape" mc:Ignorable="w14 w15 w16se w16cid w16 w16cex w16sdtdh wp14">
   <w:footnote w:type="separator" w:id="-1">
     <w:p>
       <w:pPr>
@@ -16863,7 +16582,7 @@
 </file>
 
 <file path=word/header1.xml><?xml version="1.0" encoding="utf-8"?>
-<w:hdr xmlns:wpc="http://schemas.microsoft.com/office/word/2010/wordprocessingCanvas" xmlns:cx="http://schemas.microsoft.com/office/drawing/2014/chartex" xmlns:cx1="http://schemas.microsoft.com/office/drawing/2015/9/8/chartex" xmlns:cx2="http://schemas.microsoft.com/office/drawing/2015/10/21/chartex" xmlns:cx3="http://schemas.microsoft.com/office/drawing/2016/5/9/chartex" xmlns:cx4="http://schemas.microsoft.com/office/drawing/2016/5/10/chartex" xmlns:cx5="http://schemas.microsoft.com/office/drawing/2016/5/11/chartex" xmlns:cx6="http://schemas.microsoft.com/office/drawing/2016/5/12/chartex" xmlns:cx7="http://schemas.microsoft.com/office/drawing/2016/5/13/chartex" xmlns:cx8="http://schemas.microsoft.com/office/drawing/2016/5/14/chartex" xmlns:mc="http://schemas.openxmlformats.org/markup-compatibility/2006" xmlns:aink="http://schemas.microsoft.com/office/drawing/2016/ink" xmlns:am3d="http://schemas.microsoft.com/office/drawing/2017/model3d" xmlns:o="urn:schemas-microsoft-com:office:office" xmlns:r="http://schemas.openxmlformats.org/officeDocument/2006/relationships" xmlns:m="http://schemas.openxmlformats.org/officeDocument/2006/math" xmlns:v="urn:schemas-microsoft-com:vml" xmlns:wp14="http://schemas.microsoft.com/office/word/2010/wordprocessingDrawing" xmlns:wp="http://schemas.openxmlformats.org/drawingml/2006/wordprocessingDrawing" xmlns:w10="urn:schemas-microsoft-com:office:word" xmlns:w="http://schemas.openxmlformats.org/wordprocessingml/2006/main" xmlns:w14="http://schemas.microsoft.com/office/word/2010/wordml" xmlns:w15="http://schemas.microsoft.com/office/word/2012/wordml" xmlns:w16cex="http://schemas.microsoft.com/office/word/2018/wordml/cex" xmlns:w16cid="http://schemas.microsoft.com/office/word/2016/wordml/cid" xmlns:w16="http://schemas.microsoft.com/office/word/2018/wordml" xmlns:w16se="http://schemas.microsoft.com/office/word/2015/wordml/symex" xmlns:wpg="http://schemas.microsoft.com/office/word/2010/wordprocessingGroup" xmlns:wpi="http://schemas.microsoft.com/office/word/2010/wordprocessingInk" xmlns:wne="http://schemas.microsoft.com/office/word/2006/wordml" xmlns:wps="http://schemas.microsoft.com/office/word/2010/wordprocessingShape" mc:Ignorable="w14 w15 w16se w16cid w16 w16cex wp14">
+<w:hdr xmlns:wpc="http://schemas.microsoft.com/office/word/2010/wordprocessingCanvas" xmlns:cx="http://schemas.microsoft.com/office/drawing/2014/chartex" xmlns:cx1="http://schemas.microsoft.com/office/drawing/2015/9/8/chartex" xmlns:cx2="http://schemas.microsoft.com/office/drawing/2015/10/21/chartex" xmlns:cx3="http://schemas.microsoft.com/office/drawing/2016/5/9/chartex" xmlns:cx4="http://schemas.microsoft.com/office/drawing/2016/5/10/chartex" xmlns:cx5="http://schemas.microsoft.com/office/drawing/2016/5/11/chartex" xmlns:cx6="http://schemas.microsoft.com/office/drawing/2016/5/12/chartex" xmlns:cx7="http://schemas.microsoft.com/office/drawing/2016/5/13/chartex" xmlns:cx8="http://schemas.microsoft.com/office/drawing/2016/5/14/chartex" xmlns:mc="http://schemas.openxmlformats.org/markup-compatibility/2006" xmlns:aink="http://schemas.microsoft.com/office/drawing/2016/ink" xmlns:am3d="http://schemas.microsoft.com/office/drawing/2017/model3d" xmlns:o="urn:schemas-microsoft-com:office:office" xmlns:oel="http://schemas.microsoft.com/office/2019/extlst" xmlns:r="http://schemas.openxmlformats.org/officeDocument/2006/relationships" xmlns:m="http://schemas.openxmlformats.org/officeDocument/2006/math" xmlns:v="urn:schemas-microsoft-com:vml" xmlns:wp14="http://schemas.microsoft.com/office/word/2010/wordprocessingDrawing" xmlns:wp="http://schemas.openxmlformats.org/drawingml/2006/wordprocessingDrawing" xmlns:w10="urn:schemas-microsoft-com:office:word" xmlns:w="http://schemas.openxmlformats.org/wordprocessingml/2006/main" xmlns:w14="http://schemas.microsoft.com/office/word/2010/wordml" xmlns:w15="http://schemas.microsoft.com/office/word/2012/wordml" xmlns:w16cex="http://schemas.microsoft.com/office/word/2018/wordml/cex" xmlns:w16cid="http://schemas.microsoft.com/office/word/2016/wordml/cid" xmlns:w16="http://schemas.microsoft.com/office/word/2018/wordml" xmlns:w16sdtdh="http://schemas.microsoft.com/office/word/2020/wordml/sdtdatahash" xmlns:w16se="http://schemas.microsoft.com/office/word/2015/wordml/symex" xmlns:wpg="http://schemas.microsoft.com/office/word/2010/wordprocessingGroup" xmlns:wpi="http://schemas.microsoft.com/office/word/2010/wordprocessingInk" xmlns:wne="http://schemas.microsoft.com/office/word/2006/wordml" xmlns:wps="http://schemas.microsoft.com/office/word/2010/wordprocessingShape" mc:Ignorable="w14 w15 w16se w16cid w16 w16cex w16sdtdh wp14">
   <w:p>
     <w:pPr>
       <w:pStyle w:val="Header"/>
@@ -16961,7 +16680,7 @@
 </file>
 
 <file path=word/numbering.xml><?xml version="1.0" encoding="utf-8"?>
-<w:numbering xmlns:wpc="http://schemas.microsoft.com/office/word/2010/wordprocessingCanvas" xmlns:cx="http://schemas.microsoft.com/office/drawing/2014/chartex" xmlns:cx1="http://schemas.microsoft.com/office/drawing/2015/9/8/chartex" xmlns:cx2="http://schemas.microsoft.com/office/drawing/2015/10/21/chartex" xmlns:cx3="http://schemas.microsoft.com/office/drawing/2016/5/9/chartex" xmlns:cx4="http://schemas.microsoft.com/office/drawing/2016/5/10/chartex" xmlns:cx5="http://schemas.microsoft.com/office/drawing/2016/5/11/chartex" xmlns:cx6="http://schemas.microsoft.com/office/drawing/2016/5/12/chartex" xmlns:cx7="http://schemas.microsoft.com/office/drawing/2016/5/13/chartex" xmlns:cx8="http://schemas.microsoft.com/office/drawing/2016/5/14/chartex" xmlns:mc="http://schemas.openxmlformats.org/markup-compatibility/2006" xmlns:aink="http://schemas.microsoft.com/office/drawing/2016/ink" xmlns:am3d="http://schemas.microsoft.com/office/drawing/2017/model3d" xmlns:o="urn:schemas-microsoft-com:office:office" xmlns:r="http://schemas.openxmlformats.org/officeDocument/2006/relationships" xmlns:m="http://schemas.openxmlformats.org/officeDocument/2006/math" xmlns:v="urn:schemas-microsoft-com:vml" xmlns:wp14="http://schemas.microsoft.com/office/word/2010/wordprocessingDrawing" xmlns:wp="http://schemas.openxmlformats.org/drawingml/2006/wordprocessingDrawing" xmlns:w10="urn:schemas-microsoft-com:office:word" xmlns:w="http://schemas.openxmlformats.org/wordprocessingml/2006/main" xmlns:w14="http://schemas.microsoft.com/office/word/2010/wordml" xmlns:w15="http://schemas.microsoft.com/office/word/2012/wordml" xmlns:w16cex="http://schemas.microsoft.com/office/word/2018/wordml/cex" xmlns:w16cid="http://schemas.microsoft.com/office/word/2016/wordml/cid" xmlns:w16="http://schemas.microsoft.com/office/word/2018/wordml" xmlns:w16se="http://schemas.microsoft.com/office/word/2015/wordml/symex" xmlns:wpg="http://schemas.microsoft.com/office/word/2010/wordprocessingGroup" xmlns:wpi="http://schemas.microsoft.com/office/word/2010/wordprocessingInk" xmlns:wne="http://schemas.microsoft.com/office/word/2006/wordml" xmlns:wps="http://schemas.microsoft.com/office/word/2010/wordprocessingShape" mc:Ignorable="w14 w15 w16se w16cid w16 w16cex wp14">
+<w:numbering xmlns:wpc="http://schemas.microsoft.com/office/word/2010/wordprocessingCanvas" xmlns:cx="http://schemas.microsoft.com/office/drawing/2014/chartex" xmlns:cx1="http://schemas.microsoft.com/office/drawing/2015/9/8/chartex" xmlns:cx2="http://schemas.microsoft.com/office/drawing/2015/10/21/chartex" xmlns:cx3="http://schemas.microsoft.com/office/drawing/2016/5/9/chartex" xmlns:cx4="http://schemas.microsoft.com/office/drawing/2016/5/10/chartex" xmlns:cx5="http://schemas.microsoft.com/office/drawing/2016/5/11/chartex" xmlns:cx6="http://schemas.microsoft.com/office/drawing/2016/5/12/chartex" xmlns:cx7="http://schemas.microsoft.com/office/drawing/2016/5/13/chartex" xmlns:cx8="http://schemas.microsoft.com/office/drawing/2016/5/14/chartex" xmlns:mc="http://schemas.openxmlformats.org/markup-compatibility/2006" xmlns:aink="http://schemas.microsoft.com/office/drawing/2016/ink" xmlns:am3d="http://schemas.microsoft.com/office/drawing/2017/model3d" xmlns:o="urn:schemas-microsoft-com:office:office" xmlns:oel="http://schemas.microsoft.com/office/2019/extlst" xmlns:r="http://schemas.openxmlformats.org/officeDocument/2006/relationships" xmlns:m="http://schemas.openxmlformats.org/officeDocument/2006/math" xmlns:v="urn:schemas-microsoft-com:vml" xmlns:wp14="http://schemas.microsoft.com/office/word/2010/wordprocessingDrawing" xmlns:wp="http://schemas.openxmlformats.org/drawingml/2006/wordprocessingDrawing" xmlns:w10="urn:schemas-microsoft-com:office:word" xmlns:w="http://schemas.openxmlformats.org/wordprocessingml/2006/main" xmlns:w14="http://schemas.microsoft.com/office/word/2010/wordml" xmlns:w15="http://schemas.microsoft.com/office/word/2012/wordml" xmlns:w16cex="http://schemas.microsoft.com/office/word/2018/wordml/cex" xmlns:w16cid="http://schemas.microsoft.com/office/word/2016/wordml/cid" xmlns:w16="http://schemas.microsoft.com/office/word/2018/wordml" xmlns:w16sdtdh="http://schemas.microsoft.com/office/word/2020/wordml/sdtdatahash" xmlns:w16se="http://schemas.microsoft.com/office/word/2015/wordml/symex" xmlns:wpg="http://schemas.microsoft.com/office/word/2010/wordprocessingGroup" xmlns:wpi="http://schemas.microsoft.com/office/word/2010/wordprocessingInk" xmlns:wne="http://schemas.microsoft.com/office/word/2006/wordml" xmlns:wps="http://schemas.microsoft.com/office/word/2010/wordprocessingShape" mc:Ignorable="w14 w15 w16se w16cid w16 w16cex w16sdtdh wp14">
   <w:abstractNum w:abstractNumId="0" w15:restartNumberingAfterBreak="0">
     <w:nsid w:val="FFFFFF7C"/>
     <w:multiLevelType w:val="singleLevel"/>
@@ -17134,7 +16853,7 @@
   <w:abstractNum w:abstractNumId="9" w15:restartNumberingAfterBreak="0">
     <w:nsid w:val="FFFFFF89"/>
     <w:multiLevelType w:val="singleLevel"/>
-    <w:tmpl w:val="E23A57E2"/>
+    <w:tmpl w:val="6330BCE0"/>
     <w:lvl w:ilvl="0">
       <w:start w:val="1"/>
       <w:numFmt w:val="bullet"/>
@@ -18610,7 +18329,7 @@
   <w:abstractNum w:abstractNumId="23" w15:restartNumberingAfterBreak="0">
     <w:nsid w:val="5C8B04C5"/>
     <w:multiLevelType w:val="hybridMultilevel"/>
-    <w:tmpl w:val="5FC8E800"/>
+    <w:tmpl w:val="17520CCE"/>
     <w:lvl w:ilvl="0" w:tplc="04090001">
       <w:start w:val="1"/>
       <w:numFmt w:val="bullet"/>
@@ -18721,6 +18440,119 @@
     </w:lvl>
   </w:abstractNum>
   <w:abstractNum w:abstractNumId="24" w15:restartNumberingAfterBreak="0">
+    <w:nsid w:val="5C9E5207"/>
+    <w:multiLevelType w:val="hybridMultilevel"/>
+    <w:tmpl w:val="5A60B03E"/>
+    <w:lvl w:ilvl="0" w:tplc="04090001">
+      <w:start w:val="1"/>
+      <w:numFmt w:val="bullet"/>
+      <w:lvlText w:val=""/>
+      <w:lvlJc w:val="left"/>
+      <w:pPr>
+        <w:ind w:left="720" w:hanging="360"/>
+      </w:pPr>
+      <w:rPr>
+        <w:rFonts w:ascii="Symbol" w:hAnsi="Symbol" w:hint="default"/>
+      </w:rPr>
+    </w:lvl>
+    <w:lvl w:ilvl="1" w:tplc="04090003" w:tentative="1">
+      <w:start w:val="1"/>
+      <w:numFmt w:val="bullet"/>
+      <w:lvlText w:val="o"/>
+      <w:lvlJc w:val="left"/>
+      <w:pPr>
+        <w:ind w:left="1440" w:hanging="360"/>
+      </w:pPr>
+      <w:rPr>
+        <w:rFonts w:ascii="Courier New" w:hAnsi="Courier New" w:cs="Courier New" w:hint="default"/>
+      </w:rPr>
+    </w:lvl>
+    <w:lvl w:ilvl="2" w:tplc="04090005" w:tentative="1">
+      <w:start w:val="1"/>
+      <w:numFmt w:val="bullet"/>
+      <w:lvlText w:val=""/>
+      <w:lvlJc w:val="left"/>
+      <w:pPr>
+        <w:ind w:left="2160" w:hanging="360"/>
+      </w:pPr>
+      <w:rPr>
+        <w:rFonts w:ascii="Wingdings" w:hAnsi="Wingdings" w:hint="default"/>
+      </w:rPr>
+    </w:lvl>
+    <w:lvl w:ilvl="3" w:tplc="04090001" w:tentative="1">
+      <w:start w:val="1"/>
+      <w:numFmt w:val="bullet"/>
+      <w:lvlText w:val=""/>
+      <w:lvlJc w:val="left"/>
+      <w:pPr>
+        <w:ind w:left="2880" w:hanging="360"/>
+      </w:pPr>
+      <w:rPr>
+        <w:rFonts w:ascii="Symbol" w:hAnsi="Symbol" w:hint="default"/>
+      </w:rPr>
+    </w:lvl>
+    <w:lvl w:ilvl="4" w:tplc="04090003" w:tentative="1">
+      <w:start w:val="1"/>
+      <w:numFmt w:val="bullet"/>
+      <w:lvlText w:val="o"/>
+      <w:lvlJc w:val="left"/>
+      <w:pPr>
+        <w:ind w:left="3600" w:hanging="360"/>
+      </w:pPr>
+      <w:rPr>
+        <w:rFonts w:ascii="Courier New" w:hAnsi="Courier New" w:cs="Courier New" w:hint="default"/>
+      </w:rPr>
+    </w:lvl>
+    <w:lvl w:ilvl="5" w:tplc="04090005" w:tentative="1">
+      <w:start w:val="1"/>
+      <w:numFmt w:val="bullet"/>
+      <w:lvlText w:val=""/>
+      <w:lvlJc w:val="left"/>
+      <w:pPr>
+        <w:ind w:left="4320" w:hanging="360"/>
+      </w:pPr>
+      <w:rPr>
+        <w:rFonts w:ascii="Wingdings" w:hAnsi="Wingdings" w:hint="default"/>
+      </w:rPr>
+    </w:lvl>
+    <w:lvl w:ilvl="6" w:tplc="04090001" w:tentative="1">
+      <w:start w:val="1"/>
+      <w:numFmt w:val="bullet"/>
+      <w:lvlText w:val=""/>
+      <w:lvlJc w:val="left"/>
+      <w:pPr>
+        <w:ind w:left="5040" w:hanging="360"/>
+      </w:pPr>
+      <w:rPr>
+        <w:rFonts w:ascii="Symbol" w:hAnsi="Symbol" w:hint="default"/>
+      </w:rPr>
+    </w:lvl>
+    <w:lvl w:ilvl="7" w:tplc="04090003" w:tentative="1">
+      <w:start w:val="1"/>
+      <w:numFmt w:val="bullet"/>
+      <w:lvlText w:val="o"/>
+      <w:lvlJc w:val="left"/>
+      <w:pPr>
+        <w:ind w:left="5760" w:hanging="360"/>
+      </w:pPr>
+      <w:rPr>
+        <w:rFonts w:ascii="Courier New" w:hAnsi="Courier New" w:cs="Courier New" w:hint="default"/>
+      </w:rPr>
+    </w:lvl>
+    <w:lvl w:ilvl="8" w:tplc="04090005" w:tentative="1">
+      <w:start w:val="1"/>
+      <w:numFmt w:val="bullet"/>
+      <w:lvlText w:val=""/>
+      <w:lvlJc w:val="left"/>
+      <w:pPr>
+        <w:ind w:left="6480" w:hanging="360"/>
+      </w:pPr>
+      <w:rPr>
+        <w:rFonts w:ascii="Wingdings" w:hAnsi="Wingdings" w:hint="default"/>
+      </w:rPr>
+    </w:lvl>
+  </w:abstractNum>
+  <w:abstractNum w:abstractNumId="25" w15:restartNumberingAfterBreak="0">
     <w:nsid w:val="64A55522"/>
     <w:multiLevelType w:val="hybridMultilevel"/>
     <w:tmpl w:val="959E57F2"/>
@@ -18832,10 +18664,10 @@
       </w:rPr>
     </w:lvl>
   </w:abstractNum>
-  <w:abstractNum w:abstractNumId="25" w15:restartNumberingAfterBreak="0">
-    <w:nsid w:val="70926219"/>
+  <w:abstractNum w:abstractNumId="26" w15:restartNumberingAfterBreak="0">
+    <w:nsid w:val="6AA211D6"/>
     <w:multiLevelType w:val="hybridMultilevel"/>
-    <w:tmpl w:val="DA3CBB9C"/>
+    <w:tmpl w:val="044C2FB8"/>
     <w:lvl w:ilvl="0" w:tplc="04090001">
       <w:start w:val="1"/>
       <w:numFmt w:val="bullet"/>
@@ -18945,98 +18777,449 @@
       </w:rPr>
     </w:lvl>
   </w:abstractNum>
-  <w:num w:numId="1">
+  <w:abstractNum w:abstractNumId="27" w15:restartNumberingAfterBreak="0">
+    <w:nsid w:val="6DA17A0A"/>
+    <w:multiLevelType w:val="hybridMultilevel"/>
+    <w:tmpl w:val="43C64F42"/>
+    <w:lvl w:ilvl="0" w:tplc="04090001">
+      <w:start w:val="1"/>
+      <w:numFmt w:val="bullet"/>
+      <w:lvlText w:val=""/>
+      <w:lvlJc w:val="left"/>
+      <w:pPr>
+        <w:ind w:left="720" w:hanging="360"/>
+      </w:pPr>
+      <w:rPr>
+        <w:rFonts w:ascii="Symbol" w:hAnsi="Symbol" w:hint="default"/>
+      </w:rPr>
+    </w:lvl>
+    <w:lvl w:ilvl="1" w:tplc="04090003" w:tentative="1">
+      <w:start w:val="1"/>
+      <w:numFmt w:val="bullet"/>
+      <w:lvlText w:val="o"/>
+      <w:lvlJc w:val="left"/>
+      <w:pPr>
+        <w:ind w:left="1440" w:hanging="360"/>
+      </w:pPr>
+      <w:rPr>
+        <w:rFonts w:ascii="Courier New" w:hAnsi="Courier New" w:cs="Courier New" w:hint="default"/>
+      </w:rPr>
+    </w:lvl>
+    <w:lvl w:ilvl="2" w:tplc="04090005" w:tentative="1">
+      <w:start w:val="1"/>
+      <w:numFmt w:val="bullet"/>
+      <w:lvlText w:val=""/>
+      <w:lvlJc w:val="left"/>
+      <w:pPr>
+        <w:ind w:left="2160" w:hanging="360"/>
+      </w:pPr>
+      <w:rPr>
+        <w:rFonts w:ascii="Wingdings" w:hAnsi="Wingdings" w:hint="default"/>
+      </w:rPr>
+    </w:lvl>
+    <w:lvl w:ilvl="3" w:tplc="04090001" w:tentative="1">
+      <w:start w:val="1"/>
+      <w:numFmt w:val="bullet"/>
+      <w:lvlText w:val=""/>
+      <w:lvlJc w:val="left"/>
+      <w:pPr>
+        <w:ind w:left="2880" w:hanging="360"/>
+      </w:pPr>
+      <w:rPr>
+        <w:rFonts w:ascii="Symbol" w:hAnsi="Symbol" w:hint="default"/>
+      </w:rPr>
+    </w:lvl>
+    <w:lvl w:ilvl="4" w:tplc="04090003" w:tentative="1">
+      <w:start w:val="1"/>
+      <w:numFmt w:val="bullet"/>
+      <w:lvlText w:val="o"/>
+      <w:lvlJc w:val="left"/>
+      <w:pPr>
+        <w:ind w:left="3600" w:hanging="360"/>
+      </w:pPr>
+      <w:rPr>
+        <w:rFonts w:ascii="Courier New" w:hAnsi="Courier New" w:cs="Courier New" w:hint="default"/>
+      </w:rPr>
+    </w:lvl>
+    <w:lvl w:ilvl="5" w:tplc="04090005" w:tentative="1">
+      <w:start w:val="1"/>
+      <w:numFmt w:val="bullet"/>
+      <w:lvlText w:val=""/>
+      <w:lvlJc w:val="left"/>
+      <w:pPr>
+        <w:ind w:left="4320" w:hanging="360"/>
+      </w:pPr>
+      <w:rPr>
+        <w:rFonts w:ascii="Wingdings" w:hAnsi="Wingdings" w:hint="default"/>
+      </w:rPr>
+    </w:lvl>
+    <w:lvl w:ilvl="6" w:tplc="04090001" w:tentative="1">
+      <w:start w:val="1"/>
+      <w:numFmt w:val="bullet"/>
+      <w:lvlText w:val=""/>
+      <w:lvlJc w:val="left"/>
+      <w:pPr>
+        <w:ind w:left="5040" w:hanging="360"/>
+      </w:pPr>
+      <w:rPr>
+        <w:rFonts w:ascii="Symbol" w:hAnsi="Symbol" w:hint="default"/>
+      </w:rPr>
+    </w:lvl>
+    <w:lvl w:ilvl="7" w:tplc="04090003" w:tentative="1">
+      <w:start w:val="1"/>
+      <w:numFmt w:val="bullet"/>
+      <w:lvlText w:val="o"/>
+      <w:lvlJc w:val="left"/>
+      <w:pPr>
+        <w:ind w:left="5760" w:hanging="360"/>
+      </w:pPr>
+      <w:rPr>
+        <w:rFonts w:ascii="Courier New" w:hAnsi="Courier New" w:cs="Courier New" w:hint="default"/>
+      </w:rPr>
+    </w:lvl>
+    <w:lvl w:ilvl="8" w:tplc="04090005" w:tentative="1">
+      <w:start w:val="1"/>
+      <w:numFmt w:val="bullet"/>
+      <w:lvlText w:val=""/>
+      <w:lvlJc w:val="left"/>
+      <w:pPr>
+        <w:ind w:left="6480" w:hanging="360"/>
+      </w:pPr>
+      <w:rPr>
+        <w:rFonts w:ascii="Wingdings" w:hAnsi="Wingdings" w:hint="default"/>
+      </w:rPr>
+    </w:lvl>
+  </w:abstractNum>
+  <w:abstractNum w:abstractNumId="28" w15:restartNumberingAfterBreak="0">
+    <w:nsid w:val="701E7CE6"/>
+    <w:multiLevelType w:val="hybridMultilevel"/>
+    <w:tmpl w:val="C11E5766"/>
+    <w:lvl w:ilvl="0" w:tplc="04090001">
+      <w:start w:val="1"/>
+      <w:numFmt w:val="bullet"/>
+      <w:lvlText w:val=""/>
+      <w:lvlJc w:val="left"/>
+      <w:pPr>
+        <w:ind w:left="720" w:hanging="360"/>
+      </w:pPr>
+      <w:rPr>
+        <w:rFonts w:ascii="Symbol" w:hAnsi="Symbol" w:hint="default"/>
+      </w:rPr>
+    </w:lvl>
+    <w:lvl w:ilvl="1" w:tplc="04090003" w:tentative="1">
+      <w:start w:val="1"/>
+      <w:numFmt w:val="bullet"/>
+      <w:lvlText w:val="o"/>
+      <w:lvlJc w:val="left"/>
+      <w:pPr>
+        <w:ind w:left="1440" w:hanging="360"/>
+      </w:pPr>
+      <w:rPr>
+        <w:rFonts w:ascii="Courier New" w:hAnsi="Courier New" w:cs="Courier New" w:hint="default"/>
+      </w:rPr>
+    </w:lvl>
+    <w:lvl w:ilvl="2" w:tplc="04090005" w:tentative="1">
+      <w:start w:val="1"/>
+      <w:numFmt w:val="bullet"/>
+      <w:lvlText w:val=""/>
+      <w:lvlJc w:val="left"/>
+      <w:pPr>
+        <w:ind w:left="2160" w:hanging="360"/>
+      </w:pPr>
+      <w:rPr>
+        <w:rFonts w:ascii="Wingdings" w:hAnsi="Wingdings" w:hint="default"/>
+      </w:rPr>
+    </w:lvl>
+    <w:lvl w:ilvl="3" w:tplc="04090001" w:tentative="1">
+      <w:start w:val="1"/>
+      <w:numFmt w:val="bullet"/>
+      <w:lvlText w:val=""/>
+      <w:lvlJc w:val="left"/>
+      <w:pPr>
+        <w:ind w:left="2880" w:hanging="360"/>
+      </w:pPr>
+      <w:rPr>
+        <w:rFonts w:ascii="Symbol" w:hAnsi="Symbol" w:hint="default"/>
+      </w:rPr>
+    </w:lvl>
+    <w:lvl w:ilvl="4" w:tplc="04090003" w:tentative="1">
+      <w:start w:val="1"/>
+      <w:numFmt w:val="bullet"/>
+      <w:lvlText w:val="o"/>
+      <w:lvlJc w:val="left"/>
+      <w:pPr>
+        <w:ind w:left="3600" w:hanging="360"/>
+      </w:pPr>
+      <w:rPr>
+        <w:rFonts w:ascii="Courier New" w:hAnsi="Courier New" w:cs="Courier New" w:hint="default"/>
+      </w:rPr>
+    </w:lvl>
+    <w:lvl w:ilvl="5" w:tplc="04090005" w:tentative="1">
+      <w:start w:val="1"/>
+      <w:numFmt w:val="bullet"/>
+      <w:lvlText w:val=""/>
+      <w:lvlJc w:val="left"/>
+      <w:pPr>
+        <w:ind w:left="4320" w:hanging="360"/>
+      </w:pPr>
+      <w:rPr>
+        <w:rFonts w:ascii="Wingdings" w:hAnsi="Wingdings" w:hint="default"/>
+      </w:rPr>
+    </w:lvl>
+    <w:lvl w:ilvl="6" w:tplc="04090001" w:tentative="1">
+      <w:start w:val="1"/>
+      <w:numFmt w:val="bullet"/>
+      <w:lvlText w:val=""/>
+      <w:lvlJc w:val="left"/>
+      <w:pPr>
+        <w:ind w:left="5040" w:hanging="360"/>
+      </w:pPr>
+      <w:rPr>
+        <w:rFonts w:ascii="Symbol" w:hAnsi="Symbol" w:hint="default"/>
+      </w:rPr>
+    </w:lvl>
+    <w:lvl w:ilvl="7" w:tplc="04090003" w:tentative="1">
+      <w:start w:val="1"/>
+      <w:numFmt w:val="bullet"/>
+      <w:lvlText w:val="o"/>
+      <w:lvlJc w:val="left"/>
+      <w:pPr>
+        <w:ind w:left="5760" w:hanging="360"/>
+      </w:pPr>
+      <w:rPr>
+        <w:rFonts w:ascii="Courier New" w:hAnsi="Courier New" w:cs="Courier New" w:hint="default"/>
+      </w:rPr>
+    </w:lvl>
+    <w:lvl w:ilvl="8" w:tplc="04090005" w:tentative="1">
+      <w:start w:val="1"/>
+      <w:numFmt w:val="bullet"/>
+      <w:lvlText w:val=""/>
+      <w:lvlJc w:val="left"/>
+      <w:pPr>
+        <w:ind w:left="6480" w:hanging="360"/>
+      </w:pPr>
+      <w:rPr>
+        <w:rFonts w:ascii="Wingdings" w:hAnsi="Wingdings" w:hint="default"/>
+      </w:rPr>
+    </w:lvl>
+  </w:abstractNum>
+  <w:abstractNum w:abstractNumId="29" w15:restartNumberingAfterBreak="0">
+    <w:nsid w:val="70926219"/>
+    <w:multiLevelType w:val="hybridMultilevel"/>
+    <w:tmpl w:val="DA3CBB9C"/>
+    <w:lvl w:ilvl="0" w:tplc="04090001">
+      <w:start w:val="1"/>
+      <w:numFmt w:val="bullet"/>
+      <w:lvlText w:val=""/>
+      <w:lvlJc w:val="left"/>
+      <w:pPr>
+        <w:ind w:left="720" w:hanging="360"/>
+      </w:pPr>
+      <w:rPr>
+        <w:rFonts w:ascii="Symbol" w:hAnsi="Symbol" w:hint="default"/>
+      </w:rPr>
+    </w:lvl>
+    <w:lvl w:ilvl="1" w:tplc="04090003" w:tentative="1">
+      <w:start w:val="1"/>
+      <w:numFmt w:val="bullet"/>
+      <w:lvlText w:val="o"/>
+      <w:lvlJc w:val="left"/>
+      <w:pPr>
+        <w:ind w:left="1440" w:hanging="360"/>
+      </w:pPr>
+      <w:rPr>
+        <w:rFonts w:ascii="Courier New" w:hAnsi="Courier New" w:cs="Courier New" w:hint="default"/>
+      </w:rPr>
+    </w:lvl>
+    <w:lvl w:ilvl="2" w:tplc="04090005" w:tentative="1">
+      <w:start w:val="1"/>
+      <w:numFmt w:val="bullet"/>
+      <w:lvlText w:val=""/>
+      <w:lvlJc w:val="left"/>
+      <w:pPr>
+        <w:ind w:left="2160" w:hanging="360"/>
+      </w:pPr>
+      <w:rPr>
+        <w:rFonts w:ascii="Wingdings" w:hAnsi="Wingdings" w:hint="default"/>
+      </w:rPr>
+    </w:lvl>
+    <w:lvl w:ilvl="3" w:tplc="04090001" w:tentative="1">
+      <w:start w:val="1"/>
+      <w:numFmt w:val="bullet"/>
+      <w:lvlText w:val=""/>
+      <w:lvlJc w:val="left"/>
+      <w:pPr>
+        <w:ind w:left="2880" w:hanging="360"/>
+      </w:pPr>
+      <w:rPr>
+        <w:rFonts w:ascii="Symbol" w:hAnsi="Symbol" w:hint="default"/>
+      </w:rPr>
+    </w:lvl>
+    <w:lvl w:ilvl="4" w:tplc="04090003" w:tentative="1">
+      <w:start w:val="1"/>
+      <w:numFmt w:val="bullet"/>
+      <w:lvlText w:val="o"/>
+      <w:lvlJc w:val="left"/>
+      <w:pPr>
+        <w:ind w:left="3600" w:hanging="360"/>
+      </w:pPr>
+      <w:rPr>
+        <w:rFonts w:ascii="Courier New" w:hAnsi="Courier New" w:cs="Courier New" w:hint="default"/>
+      </w:rPr>
+    </w:lvl>
+    <w:lvl w:ilvl="5" w:tplc="04090005" w:tentative="1">
+      <w:start w:val="1"/>
+      <w:numFmt w:val="bullet"/>
+      <w:lvlText w:val=""/>
+      <w:lvlJc w:val="left"/>
+      <w:pPr>
+        <w:ind w:left="4320" w:hanging="360"/>
+      </w:pPr>
+      <w:rPr>
+        <w:rFonts w:ascii="Wingdings" w:hAnsi="Wingdings" w:hint="default"/>
+      </w:rPr>
+    </w:lvl>
+    <w:lvl w:ilvl="6" w:tplc="04090001" w:tentative="1">
+      <w:start w:val="1"/>
+      <w:numFmt w:val="bullet"/>
+      <w:lvlText w:val=""/>
+      <w:lvlJc w:val="left"/>
+      <w:pPr>
+        <w:ind w:left="5040" w:hanging="360"/>
+      </w:pPr>
+      <w:rPr>
+        <w:rFonts w:ascii="Symbol" w:hAnsi="Symbol" w:hint="default"/>
+      </w:rPr>
+    </w:lvl>
+    <w:lvl w:ilvl="7" w:tplc="04090003" w:tentative="1">
+      <w:start w:val="1"/>
+      <w:numFmt w:val="bullet"/>
+      <w:lvlText w:val="o"/>
+      <w:lvlJc w:val="left"/>
+      <w:pPr>
+        <w:ind w:left="5760" w:hanging="360"/>
+      </w:pPr>
+      <w:rPr>
+        <w:rFonts w:ascii="Courier New" w:hAnsi="Courier New" w:cs="Courier New" w:hint="default"/>
+      </w:rPr>
+    </w:lvl>
+    <w:lvl w:ilvl="8" w:tplc="04090005" w:tentative="1">
+      <w:start w:val="1"/>
+      <w:numFmt w:val="bullet"/>
+      <w:lvlText w:val=""/>
+      <w:lvlJc w:val="left"/>
+      <w:pPr>
+        <w:ind w:left="6480" w:hanging="360"/>
+      </w:pPr>
+      <w:rPr>
+        <w:rFonts w:ascii="Wingdings" w:hAnsi="Wingdings" w:hint="default"/>
+      </w:rPr>
+    </w:lvl>
+  </w:abstractNum>
+  <w:num w:numId="1" w16cid:durableId="930041616">
     <w:abstractNumId w:val="9"/>
   </w:num>
-  <w:num w:numId="2">
+  <w:num w:numId="2" w16cid:durableId="469903152">
     <w:abstractNumId w:val="9"/>
     <w:lvlOverride w:ilvl="0">
       <w:startOverride w:val="1"/>
     </w:lvlOverride>
   </w:num>
-  <w:num w:numId="3">
+  <w:num w:numId="3" w16cid:durableId="1721173700">
     <w:abstractNumId w:val="10"/>
   </w:num>
-  <w:num w:numId="4">
+  <w:num w:numId="4" w16cid:durableId="1285192173">
     <w:abstractNumId w:val="15"/>
   </w:num>
-  <w:num w:numId="5">
+  <w:num w:numId="5" w16cid:durableId="194923398">
     <w:abstractNumId w:val="8"/>
   </w:num>
-  <w:num w:numId="6">
+  <w:num w:numId="6" w16cid:durableId="810901559">
     <w:abstractNumId w:val="7"/>
   </w:num>
-  <w:num w:numId="7">
+  <w:num w:numId="7" w16cid:durableId="90246640">
     <w:abstractNumId w:val="6"/>
   </w:num>
-  <w:num w:numId="8">
+  <w:num w:numId="8" w16cid:durableId="1635601427">
     <w:abstractNumId w:val="5"/>
   </w:num>
-  <w:num w:numId="9">
+  <w:num w:numId="9" w16cid:durableId="795872009">
     <w:abstractNumId w:val="4"/>
   </w:num>
-  <w:num w:numId="10">
+  <w:num w:numId="10" w16cid:durableId="650911316">
     <w:abstractNumId w:val="3"/>
   </w:num>
-  <w:num w:numId="11">
+  <w:num w:numId="11" w16cid:durableId="2083286170">
     <w:abstractNumId w:val="2"/>
   </w:num>
-  <w:num w:numId="12">
+  <w:num w:numId="12" w16cid:durableId="1644460557">
     <w:abstractNumId w:val="1"/>
   </w:num>
-  <w:num w:numId="13">
+  <w:num w:numId="13" w16cid:durableId="14814288">
     <w:abstractNumId w:val="0"/>
   </w:num>
-  <w:num w:numId="14">
+  <w:num w:numId="14" w16cid:durableId="1511482130">
     <w:abstractNumId w:val="14"/>
   </w:num>
-  <w:num w:numId="15">
+  <w:num w:numId="15" w16cid:durableId="1592620155">
     <w:abstractNumId w:val="12"/>
   </w:num>
-  <w:num w:numId="16">
+  <w:num w:numId="16" w16cid:durableId="1542938085">
     <w:abstractNumId w:val="13"/>
   </w:num>
-  <w:num w:numId="17">
+  <w:num w:numId="17" w16cid:durableId="1051156163">
+    <w:abstractNumId w:val="29"/>
+  </w:num>
+  <w:num w:numId="18" w16cid:durableId="1535925318">
+    <w:abstractNumId w:val="23"/>
+  </w:num>
+  <w:num w:numId="19" w16cid:durableId="848255877">
+    <w:abstractNumId w:val="11"/>
+  </w:num>
+  <w:num w:numId="20" w16cid:durableId="1717046619">
+    <w:abstractNumId w:val="17"/>
+  </w:num>
+  <w:num w:numId="21" w16cid:durableId="729809652">
+    <w:abstractNumId w:val="19"/>
+  </w:num>
+  <w:num w:numId="22" w16cid:durableId="724644938">
+    <w:abstractNumId w:val="23"/>
+  </w:num>
+  <w:num w:numId="23" w16cid:durableId="220605714">
+    <w:abstractNumId w:val="20"/>
+  </w:num>
+  <w:num w:numId="24" w16cid:durableId="789057445">
+    <w:abstractNumId w:val="22"/>
+  </w:num>
+  <w:num w:numId="25" w16cid:durableId="1842158341">
+    <w:abstractNumId w:val="18"/>
+  </w:num>
+  <w:num w:numId="26" w16cid:durableId="548542210">
+    <w:abstractNumId w:val="21"/>
+  </w:num>
+  <w:num w:numId="27" w16cid:durableId="173425821">
     <w:abstractNumId w:val="25"/>
   </w:num>
-  <w:num w:numId="18">
-    <w:abstractNumId w:val="23"/>
+  <w:num w:numId="28" w16cid:durableId="471139034">
+    <w:abstractNumId w:val="16"/>
   </w:num>
-  <w:num w:numId="19">
-    <w:abstractNumId w:val="11"/>
+  <w:num w:numId="29" w16cid:durableId="274214405">
+    <w:abstractNumId w:val="28"/>
   </w:num>
-  <w:num w:numId="20">
-    <w:abstractNumId w:val="17"/>
-  </w:num>
-  <w:num w:numId="21">
-    <w:abstractNumId w:val="19"/>
-  </w:num>
-  <w:num w:numId="22">
-    <w:abstractNumId w:val="23"/>
-  </w:num>
-  <w:num w:numId="23">
-    <w:abstractNumId w:val="20"/>
-  </w:num>
-  <w:num w:numId="24">
-    <w:abstractNumId w:val="22"/>
-  </w:num>
-  <w:num w:numId="25">
-    <w:abstractNumId w:val="18"/>
-  </w:num>
-  <w:num w:numId="26">
-    <w:abstractNumId w:val="21"/>
-  </w:num>
-  <w:num w:numId="27">
+  <w:num w:numId="30" w16cid:durableId="32964939">
     <w:abstractNumId w:val="24"/>
   </w:num>
-  <w:num w:numId="28">
-    <w:abstractNumId w:val="16"/>
+  <w:num w:numId="31" w16cid:durableId="51586332">
+    <w:abstractNumId w:val="27"/>
+  </w:num>
+  <w:num w:numId="32" w16cid:durableId="752819124">
+    <w:abstractNumId w:val="26"/>
   </w:num>
 </w:numbering>
 </file>
 
 <file path=word/styles.xml><?xml version="1.0" encoding="utf-8"?>
-<w:styles xmlns:mc="http://schemas.openxmlformats.org/markup-compatibility/2006" xmlns:r="http://schemas.openxmlformats.org/officeDocument/2006/relationships" xmlns:w="http://schemas.openxmlformats.org/wordprocessingml/2006/main" xmlns:w14="http://schemas.microsoft.com/office/word/2010/wordml" xmlns:w15="http://schemas.microsoft.com/office/word/2012/wordml" xmlns:w16cex="http://schemas.microsoft.com/office/word/2018/wordml/cex" xmlns:w16cid="http://schemas.microsoft.com/office/word/2016/wordml/cid" xmlns:w16="http://schemas.microsoft.com/office/word/2018/wordml" xmlns:w16se="http://schemas.microsoft.com/office/word/2015/wordml/symex" mc:Ignorable="w14 w15 w16se w16cid w16 w16cex">
+<w:styles xmlns:mc="http://schemas.openxmlformats.org/markup-compatibility/2006" xmlns:r="http://schemas.openxmlformats.org/officeDocument/2006/relationships" xmlns:w="http://schemas.openxmlformats.org/wordprocessingml/2006/main" xmlns:w14="http://schemas.microsoft.com/office/word/2010/wordml" xmlns:w15="http://schemas.microsoft.com/office/word/2012/wordml" xmlns:w16cex="http://schemas.microsoft.com/office/word/2018/wordml/cex" xmlns:w16cid="http://schemas.microsoft.com/office/word/2016/wordml/cid" xmlns:w16="http://schemas.microsoft.com/office/word/2018/wordml" xmlns:w16sdtdh="http://schemas.microsoft.com/office/word/2020/wordml/sdtdatahash" xmlns:w16se="http://schemas.microsoft.com/office/word/2015/wordml/symex" mc:Ignorable="w14 w15 w16se w16cid w16 w16cex w16sdtdh">
   <w:docDefaults>
     <w:rPrDefault>
       <w:rPr>
@@ -20489,7 +20672,7 @@
 </file>
 
 <file path=word/glossary/document.xml><?xml version="1.0" encoding="utf-8"?>
-<w:glossaryDocument xmlns:wpc="http://schemas.microsoft.com/office/word/2010/wordprocessingCanvas" xmlns:cx="http://schemas.microsoft.com/office/drawing/2014/chartex" xmlns:cx1="http://schemas.microsoft.com/office/drawing/2015/9/8/chartex" xmlns:cx2="http://schemas.microsoft.com/office/drawing/2015/10/21/chartex" xmlns:cx3="http://schemas.microsoft.com/office/drawing/2016/5/9/chartex" xmlns:cx4="http://schemas.microsoft.com/office/drawing/2016/5/10/chartex" xmlns:cx5="http://schemas.microsoft.com/office/drawing/2016/5/11/chartex" xmlns:cx6="http://schemas.microsoft.com/office/drawing/2016/5/12/chartex" xmlns:cx7="http://schemas.microsoft.com/office/drawing/2016/5/13/chartex" xmlns:cx8="http://schemas.microsoft.com/office/drawing/2016/5/14/chartex" xmlns:mc="http://schemas.openxmlformats.org/markup-compatibility/2006" xmlns:aink="http://schemas.microsoft.com/office/drawing/2016/ink" xmlns:am3d="http://schemas.microsoft.com/office/drawing/2017/model3d" xmlns:o="urn:schemas-microsoft-com:office:office" xmlns:r="http://schemas.openxmlformats.org/officeDocument/2006/relationships" xmlns:m="http://schemas.openxmlformats.org/officeDocument/2006/math" xmlns:v="urn:schemas-microsoft-com:vml" xmlns:wp14="http://schemas.microsoft.com/office/word/2010/wordprocessingDrawing" xmlns:wp="http://schemas.openxmlformats.org/drawingml/2006/wordprocessingDrawing" xmlns:w10="urn:schemas-microsoft-com:office:word" xmlns:w="http://schemas.openxmlformats.org/wordprocessingml/2006/main" xmlns:w14="http://schemas.microsoft.com/office/word/2010/wordml" xmlns:w15="http://schemas.microsoft.com/office/word/2012/wordml" xmlns:w16cex="http://schemas.microsoft.com/office/word/2018/wordml/cex" xmlns:w16cid="http://schemas.microsoft.com/office/word/2016/wordml/cid" xmlns:w16="http://schemas.microsoft.com/office/word/2018/wordml" xmlns:w16se="http://schemas.microsoft.com/office/word/2015/wordml/symex" xmlns:wpg="http://schemas.microsoft.com/office/word/2010/wordprocessingGroup" xmlns:wpi="http://schemas.microsoft.com/office/word/2010/wordprocessingInk" xmlns:wne="http://schemas.microsoft.com/office/word/2006/wordml" xmlns:wps="http://schemas.microsoft.com/office/word/2010/wordprocessingShape" mc:Ignorable="w14 w15 w16se w16cid w16 w16cex wp14">
+<w:glossaryDocument xmlns:wpc="http://schemas.microsoft.com/office/word/2010/wordprocessingCanvas" xmlns:cx="http://schemas.microsoft.com/office/drawing/2014/chartex" xmlns:cx1="http://schemas.microsoft.com/office/drawing/2015/9/8/chartex" xmlns:cx2="http://schemas.microsoft.com/office/drawing/2015/10/21/chartex" xmlns:cx3="http://schemas.microsoft.com/office/drawing/2016/5/9/chartex" xmlns:cx4="http://schemas.microsoft.com/office/drawing/2016/5/10/chartex" xmlns:cx5="http://schemas.microsoft.com/office/drawing/2016/5/11/chartex" xmlns:cx6="http://schemas.microsoft.com/office/drawing/2016/5/12/chartex" xmlns:cx7="http://schemas.microsoft.com/office/drawing/2016/5/13/chartex" xmlns:cx8="http://schemas.microsoft.com/office/drawing/2016/5/14/chartex" xmlns:mc="http://schemas.openxmlformats.org/markup-compatibility/2006" xmlns:aink="http://schemas.microsoft.com/office/drawing/2016/ink" xmlns:am3d="http://schemas.microsoft.com/office/drawing/2017/model3d" xmlns:o="urn:schemas-microsoft-com:office:office" xmlns:oel="http://schemas.microsoft.com/office/2019/extlst" xmlns:r="http://schemas.openxmlformats.org/officeDocument/2006/relationships" xmlns:m="http://schemas.openxmlformats.org/officeDocument/2006/math" xmlns:v="urn:schemas-microsoft-com:vml" xmlns:wp14="http://schemas.microsoft.com/office/word/2010/wordprocessingDrawing" xmlns:wp="http://schemas.openxmlformats.org/drawingml/2006/wordprocessingDrawing" xmlns:w10="urn:schemas-microsoft-com:office:word" xmlns:w="http://schemas.openxmlformats.org/wordprocessingml/2006/main" xmlns:w14="http://schemas.microsoft.com/office/word/2010/wordml" xmlns:w15="http://schemas.microsoft.com/office/word/2012/wordml" xmlns:w16cex="http://schemas.microsoft.com/office/word/2018/wordml/cex" xmlns:w16cid="http://schemas.microsoft.com/office/word/2016/wordml/cid" xmlns:w16="http://schemas.microsoft.com/office/word/2018/wordml" xmlns:w16sdtdh="http://schemas.microsoft.com/office/word/2020/wordml/sdtdatahash" xmlns:w16se="http://schemas.microsoft.com/office/word/2015/wordml/symex" xmlns:wpg="http://schemas.microsoft.com/office/word/2010/wordprocessingGroup" xmlns:wpi="http://schemas.microsoft.com/office/word/2010/wordprocessingInk" xmlns:wne="http://schemas.microsoft.com/office/word/2006/wordml" xmlns:wps="http://schemas.microsoft.com/office/word/2010/wordprocessingShape" mc:Ignorable="w14 w15 w16se w16cid w16 w16cex w16sdtdh wp14">
   <w:docParts>
     <w:docPart>
       <w:docPartPr>
@@ -20600,7 +20783,7 @@
 </file>
 
 <file path=word/glossary/fontTable.xml><?xml version="1.0" encoding="utf-8"?>
-<w:fonts xmlns:mc="http://schemas.openxmlformats.org/markup-compatibility/2006" xmlns:r="http://schemas.openxmlformats.org/officeDocument/2006/relationships" xmlns:w="http://schemas.openxmlformats.org/wordprocessingml/2006/main" xmlns:w14="http://schemas.microsoft.com/office/word/2010/wordml" xmlns:w15="http://schemas.microsoft.com/office/word/2012/wordml" xmlns:w16cex="http://schemas.microsoft.com/office/word/2018/wordml/cex" xmlns:w16cid="http://schemas.microsoft.com/office/word/2016/wordml/cid" xmlns:w16="http://schemas.microsoft.com/office/word/2018/wordml" xmlns:w16se="http://schemas.microsoft.com/office/word/2015/wordml/symex" mc:Ignorable="w14 w15 w16se w16cid w16 w16cex">
+<w:fonts xmlns:mc="http://schemas.openxmlformats.org/markup-compatibility/2006" xmlns:r="http://schemas.openxmlformats.org/officeDocument/2006/relationships" xmlns:w="http://schemas.openxmlformats.org/wordprocessingml/2006/main" xmlns:w14="http://schemas.microsoft.com/office/word/2010/wordml" xmlns:w15="http://schemas.microsoft.com/office/word/2012/wordml" xmlns:w16cex="http://schemas.microsoft.com/office/word/2018/wordml/cex" xmlns:w16cid="http://schemas.microsoft.com/office/word/2016/wordml/cid" xmlns:w16="http://schemas.microsoft.com/office/word/2018/wordml" xmlns:w16sdtdh="http://schemas.microsoft.com/office/word/2020/wordml/sdtdatahash" xmlns:w16se="http://schemas.microsoft.com/office/word/2015/wordml/symex" mc:Ignorable="w14 w15 w16se w16cid w16 w16cex w16sdtdh">
   <w:font w:name="Symbol">
     <w:panose1 w:val="05050102010706020507"/>
     <w:charset w:val="02"/>
@@ -20670,7 +20853,7 @@
 </file>
 
 <file path=word/glossary/settings.xml><?xml version="1.0" encoding="utf-8"?>
-<w:settings xmlns:mc="http://schemas.openxmlformats.org/markup-compatibility/2006" xmlns:o="urn:schemas-microsoft-com:office:office" xmlns:r="http://schemas.openxmlformats.org/officeDocument/2006/relationships" xmlns:m="http://schemas.openxmlformats.org/officeDocument/2006/math" xmlns:v="urn:schemas-microsoft-com:vml" xmlns:w10="urn:schemas-microsoft-com:office:word" xmlns:w="http://schemas.openxmlformats.org/wordprocessingml/2006/main" xmlns:w14="http://schemas.microsoft.com/office/word/2010/wordml" xmlns:w15="http://schemas.microsoft.com/office/word/2012/wordml" xmlns:w16cex="http://schemas.microsoft.com/office/word/2018/wordml/cex" xmlns:w16cid="http://schemas.microsoft.com/office/word/2016/wordml/cid" xmlns:w16="http://schemas.microsoft.com/office/word/2018/wordml" xmlns:w16se="http://schemas.microsoft.com/office/word/2015/wordml/symex" xmlns:sl="http://schemas.openxmlformats.org/schemaLibrary/2006/main" mc:Ignorable="w14 w15 w16se w16cid w16 w16cex">
+<w:settings xmlns:mc="http://schemas.openxmlformats.org/markup-compatibility/2006" xmlns:o="urn:schemas-microsoft-com:office:office" xmlns:r="http://schemas.openxmlformats.org/officeDocument/2006/relationships" xmlns:m="http://schemas.openxmlformats.org/officeDocument/2006/math" xmlns:v="urn:schemas-microsoft-com:vml" xmlns:w10="urn:schemas-microsoft-com:office:word" xmlns:w="http://schemas.openxmlformats.org/wordprocessingml/2006/main" xmlns:w14="http://schemas.microsoft.com/office/word/2010/wordml" xmlns:w15="http://schemas.microsoft.com/office/word/2012/wordml" xmlns:w16cex="http://schemas.microsoft.com/office/word/2018/wordml/cex" xmlns:w16cid="http://schemas.microsoft.com/office/word/2016/wordml/cid" xmlns:w16="http://schemas.microsoft.com/office/word/2018/wordml" xmlns:w16sdtdh="http://schemas.microsoft.com/office/word/2020/wordml/sdtdatahash" xmlns:w16se="http://schemas.microsoft.com/office/word/2015/wordml/symex" xmlns:sl="http://schemas.openxmlformats.org/schemaLibrary/2006/main" mc:Ignorable="w14 w15 w16se w16cid w16 w16cex w16sdtdh">
   <w:view w:val="normal"/>
   <w:defaultTabStop w:val="720"/>
   <w:characterSpacingControl w:val="doNotCompress"/>
@@ -20687,13 +20870,20 @@
     <w:rsidRoot w:val="001D2242"/>
     <w:rsid w:val="000565E0"/>
     <w:rsid w:val="000B6167"/>
+    <w:rsid w:val="00184E82"/>
     <w:rsid w:val="001D2242"/>
     <w:rsid w:val="00226DAF"/>
+    <w:rsid w:val="002C7166"/>
     <w:rsid w:val="002F692A"/>
     <w:rsid w:val="003A36B2"/>
+    <w:rsid w:val="004450BB"/>
+    <w:rsid w:val="00516F6A"/>
+    <w:rsid w:val="005A2057"/>
     <w:rsid w:val="00661C56"/>
     <w:rsid w:val="00681024"/>
+    <w:rsid w:val="006A6596"/>
     <w:rsid w:val="006F14EC"/>
+    <w:rsid w:val="006F50ED"/>
     <w:rsid w:val="007718B4"/>
     <w:rsid w:val="007E2ADA"/>
     <w:rsid w:val="008C28EF"/>
@@ -20733,7 +20923,7 @@
 </file>
 
 <file path=word/glossary/styles.xml><?xml version="1.0" encoding="utf-8"?>
-<w:styles xmlns:mc="http://schemas.openxmlformats.org/markup-compatibility/2006" xmlns:r="http://schemas.openxmlformats.org/officeDocument/2006/relationships" xmlns:w="http://schemas.openxmlformats.org/wordprocessingml/2006/main" xmlns:w14="http://schemas.microsoft.com/office/word/2010/wordml" xmlns:w15="http://schemas.microsoft.com/office/word/2012/wordml" xmlns:w16cex="http://schemas.microsoft.com/office/word/2018/wordml/cex" xmlns:w16cid="http://schemas.microsoft.com/office/word/2016/wordml/cid" xmlns:w16="http://schemas.microsoft.com/office/word/2018/wordml" xmlns:w16se="http://schemas.microsoft.com/office/word/2015/wordml/symex" mc:Ignorable="w14 w15 w16se w16cid w16 w16cex">
+<w:styles xmlns:mc="http://schemas.openxmlformats.org/markup-compatibility/2006" xmlns:r="http://schemas.openxmlformats.org/officeDocument/2006/relationships" xmlns:w="http://schemas.openxmlformats.org/wordprocessingml/2006/main" xmlns:w14="http://schemas.microsoft.com/office/word/2010/wordml" xmlns:w15="http://schemas.microsoft.com/office/word/2012/wordml" xmlns:w16cex="http://schemas.microsoft.com/office/word/2018/wordml/cex" xmlns:w16cid="http://schemas.microsoft.com/office/word/2016/wordml/cid" xmlns:w16="http://schemas.microsoft.com/office/word/2018/wordml" xmlns:w16sdtdh="http://schemas.microsoft.com/office/word/2020/wordml/sdtdatahash" xmlns:w16se="http://schemas.microsoft.com/office/word/2015/wordml/symex" mc:Ignorable="w14 w15 w16se w16cid w16 w16cex w16sdtdh">
   <w:docDefaults>
     <w:rPrDefault>
       <w:rPr>
@@ -21192,11 +21382,21 @@
       <w:lang w:bidi="ar-SA"/>
     </w:rPr>
   </w:style>
+  <w:style w:type="character" w:styleId="PlaceholderText">
+    <w:name w:val="Placeholder Text"/>
+    <w:basedOn w:val="DefaultParagraphFont"/>
+    <w:uiPriority w:val="99"/>
+    <w:semiHidden/>
+    <w:rsid w:val="005A2057"/>
+    <w:rPr>
+      <w:color w:val="808080"/>
+    </w:rPr>
+  </w:style>
 </w:styles>
 </file>
 
 <file path=word/glossary/webSettings.xml><?xml version="1.0" encoding="utf-8"?>
-<w:webSettings xmlns:mc="http://schemas.openxmlformats.org/markup-compatibility/2006" xmlns:r="http://schemas.openxmlformats.org/officeDocument/2006/relationships" xmlns:w="http://schemas.openxmlformats.org/wordprocessingml/2006/main" xmlns:w14="http://schemas.microsoft.com/office/word/2010/wordml" xmlns:w15="http://schemas.microsoft.com/office/word/2012/wordml" xmlns:w16cex="http://schemas.microsoft.com/office/word/2018/wordml/cex" xmlns:w16cid="http://schemas.microsoft.com/office/word/2016/wordml/cid" xmlns:w16="http://schemas.microsoft.com/office/word/2018/wordml" xmlns:w16se="http://schemas.microsoft.com/office/word/2015/wordml/symex" mc:Ignorable="w14 w15 w16se w16cid w16 w16cex">
+<w:webSettings xmlns:mc="http://schemas.openxmlformats.org/markup-compatibility/2006" xmlns:r="http://schemas.openxmlformats.org/officeDocument/2006/relationships" xmlns:w="http://schemas.openxmlformats.org/wordprocessingml/2006/main" xmlns:w14="http://schemas.microsoft.com/office/word/2010/wordml" xmlns:w15="http://schemas.microsoft.com/office/word/2012/wordml" xmlns:w16cex="http://schemas.microsoft.com/office/word/2018/wordml/cex" xmlns:w16cid="http://schemas.microsoft.com/office/word/2016/wordml/cid" xmlns:w16="http://schemas.microsoft.com/office/word/2018/wordml" xmlns:w16sdtdh="http://schemas.microsoft.com/office/word/2020/wordml/sdtdatahash" xmlns:w16se="http://schemas.microsoft.com/office/word/2015/wordml/symex" mc:Ignorable="w14 w15 w16se w16cid w16 w16cex w16sdtdh">
   <w:optimizeForBrowser/>
   <w:allowPNG/>
 </w:webSettings>

</xml_diff>